<commit_message>
Sistema de toma de decision
Documento terminado - pendiente de revisión
</commit_message>
<xml_diff>
--- a/Documentos/Sistema de toma de decisión.docx
+++ b/Documentos/Sistema de toma de decisión.docx
@@ -1,6 +1,6 @@
 
 <file path=word/document.xml><?xml version="1.0" encoding="utf-8"?>
-<w:document xmlns:wpc="http://schemas.microsoft.com/office/word/2010/wordprocessingCanvas" xmlns:mo="http://schemas.microsoft.com/office/mac/office/2008/main" xmlns:mc="http://schemas.openxmlformats.org/markup-compatibility/2006" xmlns:mv="urn:schemas-microsoft-com:mac:vml" xmlns:o="urn:schemas-microsoft-com:office:office" xmlns:r="http://schemas.openxmlformats.org/officeDocument/2006/relationships" xmlns:m="http://schemas.openxmlformats.org/officeDocument/2006/math" xmlns:v="urn:schemas-microsoft-com:vml" xmlns:wp14="http://schemas.microsoft.com/office/word/2010/wordprocessingDrawing" xmlns:wp="http://schemas.openxmlformats.org/drawingml/2006/wordprocessingDrawing" xmlns:w10="urn:schemas-microsoft-com:office:word" xmlns:w="http://schemas.openxmlformats.org/wordprocessingml/2006/main" xmlns:w14="http://schemas.microsoft.com/office/word/2010/wordml" xmlns:w15="http://schemas.microsoft.com/office/word/2012/wordml" xmlns:wpg="http://schemas.microsoft.com/office/word/2010/wordprocessingGroup" xmlns:wpi="http://schemas.microsoft.com/office/word/2010/wordprocessingInk" xmlns:wne="http://schemas.microsoft.com/office/word/2006/wordml" xmlns:wps="http://schemas.microsoft.com/office/word/2010/wordprocessingShape" mc:Ignorable="w14 w15 wp14">
+<w:document xmlns:wpc="http://schemas.microsoft.com/office/word/2010/wordprocessingCanvas" xmlns:cx="http://schemas.microsoft.com/office/drawing/2014/chartex" xmlns:cx1="http://schemas.microsoft.com/office/drawing/2015/9/8/chartex" xmlns:cx2="http://schemas.microsoft.com/office/drawing/2015/10/21/chartex" xmlns:cx3="http://schemas.microsoft.com/office/drawing/2016/5/9/chartex" xmlns:cx4="http://schemas.microsoft.com/office/drawing/2016/5/10/chartex" xmlns:cx5="http://schemas.microsoft.com/office/drawing/2016/5/11/chartex" xmlns:mc="http://schemas.openxmlformats.org/markup-compatibility/2006" xmlns:o="urn:schemas-microsoft-com:office:office" xmlns:r="http://schemas.openxmlformats.org/officeDocument/2006/relationships" xmlns:m="http://schemas.openxmlformats.org/officeDocument/2006/math" xmlns:v="urn:schemas-microsoft-com:vml" xmlns:wp14="http://schemas.microsoft.com/office/word/2010/wordprocessingDrawing" xmlns:wp="http://schemas.openxmlformats.org/drawingml/2006/wordprocessingDrawing" xmlns:w10="urn:schemas-microsoft-com:office:word" xmlns:w="http://schemas.openxmlformats.org/wordprocessingml/2006/main" xmlns:w14="http://schemas.microsoft.com/office/word/2010/wordml" xmlns:w15="http://schemas.microsoft.com/office/word/2012/wordml" xmlns:w16se="http://schemas.microsoft.com/office/word/2015/wordml/symex" xmlns:wpg="http://schemas.microsoft.com/office/word/2010/wordprocessingGroup" xmlns:wpi="http://schemas.microsoft.com/office/word/2010/wordprocessingInk" xmlns:wne="http://schemas.microsoft.com/office/word/2006/wordml" xmlns:wps="http://schemas.microsoft.com/office/word/2010/wordprocessingShape" mc:Ignorable="w14 w15 w16se wp14">
   <w:body>
     <w:sdt>
       <w:sdtPr>
@@ -10,12 +10,13 @@
           <w:docPartUnique/>
         </w:docPartObj>
       </w:sdtPr>
+      <w:sdtEndPr/>
       <w:sdtContent>
         <w:p>
           <w:r>
             <w:rPr>
               <w:noProof/>
-              <w:lang w:eastAsia="es-ES_tradnl"/>
+              <w:lang w:val="es-ES" w:eastAsia="es-ES"/>
             </w:rPr>
             <mc:AlternateContent>
               <mc:Choice Requires="wpg">
@@ -133,6 +134,7 @@
                                     <w:dataBinding w:prefixMappings="xmlns:ns0='http://purl.org/dc/elements/1.1/' xmlns:ns1='http://schemas.openxmlformats.org/package/2006/metadata/core-properties' " w:xpath="/ns1:coreProperties[1]/ns0:creator[1]" w:storeItemID="{6C3C8BC8-F283-45AE-878A-BAB7291924A1}"/>
                                     <w:text/>
                                   </w:sdtPr>
+                                  <w:sdtEndPr/>
                                   <w:sdtContent>
                                     <w:p>
                                       <w:pPr>
@@ -174,6 +176,7 @@
                                       <w:dataBinding w:prefixMappings="xmlns:ns0='http://schemas.openxmlformats.org/officeDocument/2006/extended-properties' " w:xpath="/ns0:Properties[1]/ns0:Company[1]" w:storeItemID="{6668398D-A668-4E3E-A5EB-62B293D839F1}"/>
                                       <w:text/>
                                     </w:sdtPr>
+                                    <w:sdtEndPr/>
                                     <w:sdtContent>
                                       <w:r>
                                         <w:rPr>
@@ -250,6 +253,7 @@
                                     <w:dataBinding w:prefixMappings="xmlns:ns0='http://purl.org/dc/elements/1.1/' xmlns:ns1='http://schemas.openxmlformats.org/package/2006/metadata/core-properties' " w:xpath="/ns1:coreProperties[1]/ns0:title[1]" w:storeItemID="{6C3C8BC8-F283-45AE-878A-BAB7291924A1}"/>
                                     <w:text/>
                                   </w:sdtPr>
+                                  <w:sdtEndPr/>
                                   <w:sdtContent>
                                     <w:p>
                                       <w:pPr>
@@ -297,7 +301,7 @@
                   </wp:anchor>
                 </w:drawing>
               </mc:Choice>
-              <mc:Fallback>
+              <mc:Fallback xmlns:mv="urn:schemas-microsoft-com:mac:vml" xmlns:mo="http://schemas.microsoft.com/office/mac/office/2008/main">
                 <w:pict>
                   <v:group w14:anchorId="594579EF" id="Grupo 193" o:spid="_x0000_s1026" style="position:absolute;margin-left:0;margin-top:0;width:540.55pt;height:718.4pt;z-index:-251657216;mso-width-percent:882;mso-height-percent:909;mso-position-horizontal:center;mso-position-horizontal-relative:page;mso-position-vertical:center;mso-position-vertical-relative:page;mso-width-percent:882;mso-height-percent:909" coordsize="6864824,9123528" o:gfxdata="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">
                     <v:rect id="Rectángulo 194" o:spid="_x0000_s1027" style="position:absolute;width:6858000;height:1371600;visibility:visible;mso-wrap-style:square;v-text-anchor:middle" o:gfxdata="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" fillcolor="#5b9bd5 [3204]" stroked="f" strokeweight="1pt"/>
@@ -467,21 +471,13 @@
       <w:sdtContent>
         <w:p>
           <w:pPr>
-            <w:pStyle w:val="TtulodeTDC"/>
+            <w:pStyle w:val="TtuloTDC"/>
           </w:pPr>
           <w:r>
             <w:rPr>
               <w:lang w:val="es-ES"/>
             </w:rPr>
-            <w:t>Tabla de co</w:t>
-          </w:r>
-          <w:bookmarkStart w:id="0" w:name="_GoBack"/>
-          <w:bookmarkEnd w:id="0"/>
-          <w:r>
-            <w:rPr>
-              <w:lang w:val="es-ES"/>
-            </w:rPr>
-            <w:t>ntenido</w:t>
+            <w:t>Tabla de contenido</w:t>
           </w:r>
         </w:p>
         <w:p>
@@ -3204,12 +3200,11 @@
       <w:pPr>
         <w:pStyle w:val="Ttulo1"/>
       </w:pPr>
-      <w:bookmarkStart w:id="1" w:name="_Toc467265209"/>
-      <w:r>
-        <w:lastRenderedPageBreak/>
+      <w:bookmarkStart w:id="0" w:name="_Toc467265209"/>
+      <w:r>
         <w:t>Introducción</w:t>
       </w:r>
-      <w:bookmarkEnd w:id="1"/>
+      <w:bookmarkEnd w:id="0"/>
     </w:p>
     <w:p/>
     <w:p>
@@ -3248,11 +3243,11 @@
       <w:pPr>
         <w:pStyle w:val="Ttulo1"/>
       </w:pPr>
-      <w:bookmarkStart w:id="2" w:name="_Toc467265210"/>
+      <w:bookmarkStart w:id="1" w:name="_Toc467265210"/>
       <w:r>
         <w:t>Planteamiento</w:t>
       </w:r>
-      <w:bookmarkEnd w:id="2"/>
+      <w:bookmarkEnd w:id="1"/>
     </w:p>
     <w:p/>
     <w:p>
@@ -3316,11 +3311,11 @@
       <w:pPr>
         <w:pStyle w:val="Ttulo2"/>
       </w:pPr>
-      <w:bookmarkStart w:id="3" w:name="_Toc467265211"/>
+      <w:bookmarkStart w:id="2" w:name="_Toc467265211"/>
       <w:r>
         <w:t>Variables de Estado</w:t>
       </w:r>
-      <w:bookmarkEnd w:id="3"/>
+      <w:bookmarkEnd w:id="2"/>
     </w:p>
     <w:p/>
     <w:p>
@@ -3875,11 +3870,11 @@
       <w:pPr>
         <w:pStyle w:val="Ttulo2"/>
       </w:pPr>
-      <w:bookmarkStart w:id="4" w:name="_Toc467265212"/>
+      <w:bookmarkStart w:id="3" w:name="_Toc467265212"/>
       <w:r>
         <w:t>Variables Sensor</w:t>
       </w:r>
-      <w:bookmarkEnd w:id="4"/>
+      <w:bookmarkEnd w:id="3"/>
     </w:p>
     <w:p/>
     <w:p>
@@ -3950,7 +3945,7 @@
       <w:r>
         <w:rPr>
           <w:noProof/>
-          <w:lang w:eastAsia="es-ES_tradnl"/>
+          <w:lang w:val="es-ES" w:eastAsia="es-ES"/>
         </w:rPr>
         <mc:AlternateContent>
           <mc:Choice Requires="wps">
@@ -4027,7 +4022,7 @@
               </wp:anchor>
             </w:drawing>
           </mc:Choice>
-          <mc:Fallback>
+          <mc:Fallback xmlns:mv="urn:schemas-microsoft-com:mac:vml" xmlns:mo="http://schemas.microsoft.com/office/mac/office/2008/main">
             <w:pict>
               <v:shapetype w14:anchorId="6E82C74A" id="_x0000_t5" coordsize="21600,21600" o:spt="5" adj="10800" path="m@0,0l0,21600,21600,21600xe">
                 <v:stroke joinstyle="miter"/>
@@ -4049,7 +4044,7 @@
         </mc:AlternateContent>
       </w:r>
     </w:p>
-    <w:bookmarkStart w:id="5" w:name="_Toc467265213"/>
+    <w:bookmarkStart w:id="4" w:name="_Toc467265213"/>
     <w:p>
       <w:pPr>
         <w:pStyle w:val="Ttulo3"/>
@@ -4057,7 +4052,7 @@
       <w:r>
         <w:rPr>
           <w:noProof/>
-          <w:lang w:eastAsia="es-ES_tradnl"/>
+          <w:lang w:val="es-ES" w:eastAsia="es-ES"/>
         </w:rPr>
         <mc:AlternateContent>
           <mc:Choice Requires="wps">
@@ -4135,7 +4130,7 @@
               </wp:anchor>
             </w:drawing>
           </mc:Choice>
-          <mc:Fallback>
+          <mc:Fallback xmlns:mv="urn:schemas-microsoft-com:mac:vml" xmlns:mo="http://schemas.microsoft.com/office/mac/office/2008/main">
             <w:pict>
               <v:shape w14:anchorId="75896066" id="Triángulo 3" o:spid="_x0000_s1026" type="#_x0000_t5" style="position:absolute;margin-left:55.25pt;margin-top:11.2pt;width:82.9pt;height:109.6pt;rotation:90;z-index:251662336;visibility:visible;mso-wrap-style:square;mso-width-percent:0;mso-height-percent:0;mso-wrap-distance-left:9pt;mso-wrap-distance-top:0;mso-wrap-distance-right:9pt;mso-wrap-distance-bottom:0;mso-position-horizontal:absolute;mso-position-horizontal-relative:text;mso-position-vertical:absolute;mso-position-vertical-relative:text;mso-width-percent:0;mso-height-percent:0;mso-width-relative:margin;mso-height-relative:margin;v-text-anchor:middle" o:gfxdata="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" fillcolor="white [3201]" strokecolor="#70ad47 [3209]" strokeweight="1pt">
                 <w10:wrap type="through"/>
@@ -4147,7 +4142,7 @@
       <w:r>
         <w:t>Vista</w:t>
       </w:r>
-      <w:bookmarkEnd w:id="5"/>
+      <w:bookmarkEnd w:id="4"/>
     </w:p>
     <w:p/>
     <w:p>
@@ -4232,11 +4227,11 @@
       <w:pPr>
         <w:pStyle w:val="Ttulo3"/>
       </w:pPr>
-      <w:bookmarkStart w:id="6" w:name="_Toc467265214"/>
+      <w:bookmarkStart w:id="5" w:name="_Toc467265214"/>
       <w:r>
         <w:t>Oído</w:t>
       </w:r>
-      <w:bookmarkEnd w:id="6"/>
+      <w:bookmarkEnd w:id="5"/>
     </w:p>
     <w:p/>
     <w:p>
@@ -4270,12 +4265,11 @@
       <w:pPr>
         <w:pStyle w:val="Ttulo1"/>
       </w:pPr>
-      <w:bookmarkStart w:id="7" w:name="_Toc467265215"/>
-      <w:r>
-        <w:lastRenderedPageBreak/>
+      <w:bookmarkStart w:id="6" w:name="_Toc467265215"/>
+      <w:r>
         <w:t>Funcionamiento</w:t>
       </w:r>
-      <w:bookmarkEnd w:id="7"/>
+      <w:bookmarkEnd w:id="6"/>
     </w:p>
     <w:p/>
     <w:p>
@@ -4300,11 +4294,11 @@
       <w:pPr>
         <w:pStyle w:val="Ttulo1"/>
       </w:pPr>
-      <w:bookmarkStart w:id="8" w:name="_Toc467265216"/>
+      <w:bookmarkStart w:id="7" w:name="_Toc467265216"/>
       <w:r>
         <w:t>Máquina de Estados</w:t>
       </w:r>
-      <w:bookmarkEnd w:id="8"/>
+      <w:bookmarkEnd w:id="7"/>
     </w:p>
     <w:p/>
     <w:p>
@@ -4323,11 +4317,11 @@
       <w:pPr>
         <w:pStyle w:val="Ttulo2"/>
       </w:pPr>
-      <w:bookmarkStart w:id="9" w:name="_Toc467265217"/>
+      <w:bookmarkStart w:id="8" w:name="_Toc467265217"/>
       <w:r>
         <w:t>ESTANDAR</w:t>
       </w:r>
-      <w:bookmarkEnd w:id="9"/>
+      <w:bookmarkEnd w:id="8"/>
     </w:p>
     <w:p>
       <w:r>
@@ -4420,7 +4414,6 @@
         <w:t xml:space="preserve">Todas las acciones anteriores pueden verse omitidas debido a los cambios de estado, es decir, si yo me encuentro luchando y los porcentajes son superiores o cumplen alguna de las normas estas funciones no serán llevadas a cabo hasta que vuelva a </w:t>
       </w:r>
       <w:r>
-        <w:lastRenderedPageBreak/>
         <w:t>ESTANDAR,</w:t>
       </w:r>
       <w:r>
@@ -4432,11 +4425,11 @@
       <w:pPr>
         <w:pStyle w:val="Ttulo2"/>
       </w:pPr>
-      <w:bookmarkStart w:id="10" w:name="_Toc467265218"/>
+      <w:bookmarkStart w:id="9" w:name="_Toc467265218"/>
       <w:r>
         <w:t>SOSPECHA</w:t>
       </w:r>
-      <w:bookmarkEnd w:id="10"/>
+      <w:bookmarkEnd w:id="9"/>
     </w:p>
     <w:p>
       <w:r>
@@ -4467,13 +4460,16 @@
     <w:p/>
     <w:p>
       <w:r>
-        <w:t xml:space="preserve">Este </w:t>
-      </w:r>
-      <w:r>
-        <w:t>permanece</w:t>
-      </w:r>
-      <w:r>
-        <w:t xml:space="preserve"> estado es temporal ya que al encontrar el origen de la información o simplemente no hallar nada relevante volvería al estado ESTANDAR.</w:t>
+        <w:t>Este</w:t>
+      </w:r>
+      <w:r>
+        <w:t xml:space="preserve"> estado es temporal ya que al encontrar el origen de la información</w:t>
+      </w:r>
+      <w:r>
+        <w:t xml:space="preserve"> cambiaria de estado según lo encontrado</w:t>
+      </w:r>
+      <w:r>
+        <w:t xml:space="preserve"> o simplemente no hallar nada relevante volvería al estado ESTANDAR.</w:t>
       </w:r>
     </w:p>
     <w:p/>
@@ -4481,11 +4477,11 @@
       <w:pPr>
         <w:pStyle w:val="Ttulo2"/>
       </w:pPr>
-      <w:bookmarkStart w:id="11" w:name="_Toc467265219"/>
+      <w:bookmarkStart w:id="10" w:name="_Toc467265219"/>
       <w:r>
         <w:t>ALERTA</w:t>
       </w:r>
-      <w:bookmarkEnd w:id="11"/>
+      <w:bookmarkEnd w:id="10"/>
     </w:p>
     <w:p>
       <w:r>
@@ -4545,11 +4541,11 @@
       <w:pPr>
         <w:pStyle w:val="Ttulo2"/>
       </w:pPr>
-      <w:bookmarkStart w:id="12" w:name="_Toc467265220"/>
+      <w:bookmarkStart w:id="11" w:name="_Toc467265220"/>
       <w:r>
         <w:t>AGRESIVO</w:t>
       </w:r>
-      <w:bookmarkEnd w:id="12"/>
+      <w:bookmarkEnd w:id="11"/>
     </w:p>
     <w:p>
       <w:r>
@@ -4559,11 +4555,7 @@
     <w:p/>
     <w:p>
       <w:r>
-        <w:t xml:space="preserve">Aquí las estrategias aplicadas son más complejas ya que llevan a la IA a la posibilidad de organizarse y buscar tácticas de combate para enfrentar al jugador pero que se </w:t>
-      </w:r>
-      <w:r>
-        <w:lastRenderedPageBreak/>
-        <w:t xml:space="preserve">pueden ver desechas por alguna compañera IA que huya lo que haría que las demás se plantearan su estrategia. </w:t>
+        <w:t xml:space="preserve">Aquí las estrategias aplicadas son más complejas ya que llevan a la IA a la posibilidad de organizarse y buscar tácticas de combate para enfrentar al jugador pero que se pueden ver desechas por alguna compañera IA que huya lo que haría que las demás se plantearan su estrategia. </w:t>
       </w:r>
     </w:p>
     <w:p/>
@@ -4571,11 +4563,11 @@
       <w:pPr>
         <w:pStyle w:val="Ttulo2"/>
       </w:pPr>
-      <w:bookmarkStart w:id="13" w:name="_Toc467265221"/>
+      <w:bookmarkStart w:id="12" w:name="_Toc467265221"/>
       <w:r>
         <w:t>ASUTADO</w:t>
       </w:r>
-      <w:bookmarkEnd w:id="13"/>
+      <w:bookmarkEnd w:id="12"/>
     </w:p>
     <w:p>
       <w:r>
@@ -4593,14 +4585,14 @@
       <w:pPr>
         <w:pStyle w:val="Ttulo2"/>
       </w:pPr>
-      <w:bookmarkStart w:id="14" w:name="_Toc467265222"/>
+      <w:bookmarkStart w:id="13" w:name="_Toc467265222"/>
       <w:r>
         <w:t>DIAGRAMA</w:t>
       </w:r>
       <w:r>
         <w:t xml:space="preserve"> DE ESTADOS</w:t>
       </w:r>
-      <w:bookmarkEnd w:id="14"/>
+      <w:bookmarkEnd w:id="13"/>
     </w:p>
     <w:p>
       <w:r>
@@ -4616,7 +4608,7 @@
       <w:r>
         <w:rPr>
           <w:noProof/>
-          <w:lang w:eastAsia="es-ES_tradnl"/>
+          <w:lang w:val="es-ES" w:eastAsia="es-ES"/>
         </w:rPr>
         <w:drawing>
           <wp:inline distT="0" distB="0" distL="0" distR="0" wp14:anchorId="5A536A12" wp14:editId="7BB95E21">
@@ -4679,12 +4671,11 @@
       <w:pPr>
         <w:pStyle w:val="Ttulo1"/>
       </w:pPr>
-      <w:bookmarkStart w:id="15" w:name="_Toc467265223"/>
-      <w:r>
-        <w:lastRenderedPageBreak/>
+      <w:bookmarkStart w:id="14" w:name="_Toc467265223"/>
+      <w:r>
         <w:t>Arboles de Decisión</w:t>
       </w:r>
-      <w:bookmarkEnd w:id="15"/>
+      <w:bookmarkEnd w:id="14"/>
     </w:p>
     <w:p/>
     <w:p>
@@ -4700,11 +4691,9 @@
       <w:r>
         <w:t xml:space="preserve">vamos a mostrar para cada estado, una tabla con las decisiones </w:t>
       </w:r>
-      <w:proofErr w:type="gramStart"/>
-      <w:r>
-        <w:t>y  una</w:t>
-      </w:r>
-      <w:proofErr w:type="gramEnd"/>
+      <w:r>
+        <w:t>y una</w:t>
+      </w:r>
       <w:r>
         <w:t xml:space="preserve"> breve explicación de estas y a continuación de la tabla el árbol de decisión asignado al estado.</w:t>
       </w:r>
@@ -4714,22 +4703,22 @@
       <w:pPr>
         <w:pStyle w:val="Ttulo2"/>
       </w:pPr>
-      <w:bookmarkStart w:id="16" w:name="_Toc467265224"/>
+      <w:bookmarkStart w:id="15" w:name="_Toc467265224"/>
       <w:r>
         <w:t>ESTANDAR</w:t>
       </w:r>
-      <w:bookmarkEnd w:id="16"/>
+      <w:bookmarkEnd w:id="15"/>
     </w:p>
     <w:p/>
     <w:p>
       <w:pPr>
         <w:pStyle w:val="Ttulo3"/>
       </w:pPr>
-      <w:bookmarkStart w:id="17" w:name="_Toc467265225"/>
+      <w:bookmarkStart w:id="16" w:name="_Toc467265225"/>
       <w:r>
         <w:t>Tabla de decisiones</w:t>
       </w:r>
-      <w:bookmarkEnd w:id="17"/>
+      <w:bookmarkEnd w:id="16"/>
     </w:p>
     <w:p>
       <w:pPr>
@@ -5662,17 +5651,22 @@
         </w:tc>
       </w:tr>
     </w:tbl>
-    <w:p/>
+    <w:p>
+      <w:pPr>
+        <w:rPr>
+          <w:u w:val="single"/>
+        </w:rPr>
+      </w:pPr>
+    </w:p>
     <w:p>
       <w:pPr>
         <w:pStyle w:val="Ttulo3"/>
       </w:pPr>
-      <w:bookmarkStart w:id="18" w:name="_Toc467265226"/>
-      <w:r>
-        <w:lastRenderedPageBreak/>
+      <w:bookmarkStart w:id="17" w:name="_Toc467265226"/>
+      <w:r>
         <w:t>Árbol de decisión</w:t>
       </w:r>
-      <w:bookmarkEnd w:id="18"/>
+      <w:bookmarkEnd w:id="17"/>
     </w:p>
     <w:p>
       <w:pPr>
@@ -5681,13 +5675,13 @@
       <w:r>
         <w:rPr>
           <w:noProof/>
-          <w:lang w:eastAsia="es-ES_tradnl"/>
+          <w:lang w:val="es-ES" w:eastAsia="es-ES"/>
         </w:rPr>
         <w:drawing>
-          <wp:inline distT="0" distB="0" distL="0" distR="0" wp14:anchorId="12B262EF" wp14:editId="4088239F">
-            <wp:extent cx="5396230" cy="6626860"/>
-            <wp:effectExtent l="0" t="0" r="0" b="2540"/>
-            <wp:docPr id="5" name="Imagen 5"/>
+          <wp:inline distT="0" distB="0" distL="0" distR="0" wp14:anchorId="1DAAE61A" wp14:editId="3F96AF51">
+            <wp:extent cx="5396230" cy="6339840"/>
+            <wp:effectExtent l="0" t="0" r="0" b="3810"/>
+            <wp:docPr id="14" name="Imagen 14"/>
             <wp:cNvGraphicFramePr>
               <a:graphicFrameLocks xmlns:a="http://schemas.openxmlformats.org/drawingml/2006/main" noChangeAspect="1"/>
             </wp:cNvGraphicFramePr>
@@ -5695,7 +5689,7 @@
               <a:graphicData uri="http://schemas.openxmlformats.org/drawingml/2006/picture">
                 <pic:pic xmlns:pic="http://schemas.openxmlformats.org/drawingml/2006/picture">
                   <pic:nvPicPr>
-                    <pic:cNvPr id="5" name="standar decision tree.png"/>
+                    <pic:cNvPr id="14" name="standar tree.png"/>
                     <pic:cNvPicPr/>
                   </pic:nvPicPr>
                   <pic:blipFill>
@@ -5713,7 +5707,7 @@
                   <pic:spPr>
                     <a:xfrm>
                       <a:off x="0" y="0"/>
-                      <a:ext cx="5396230" cy="6626860"/>
+                      <a:ext cx="5396230" cy="6339840"/>
                     </a:xfrm>
                     <a:prstGeom prst="rect">
                       <a:avLst/>
@@ -5748,23 +5742,22 @@
       <w:pPr>
         <w:pStyle w:val="Ttulo2"/>
       </w:pPr>
-      <w:bookmarkStart w:id="19" w:name="_Toc467265227"/>
-      <w:r>
-        <w:lastRenderedPageBreak/>
+      <w:bookmarkStart w:id="18" w:name="_Toc467265227"/>
+      <w:r>
         <w:t>SOSPECHA</w:t>
       </w:r>
-      <w:bookmarkEnd w:id="19"/>
+      <w:bookmarkEnd w:id="18"/>
     </w:p>
     <w:p/>
     <w:p>
       <w:pPr>
         <w:pStyle w:val="Ttulo3"/>
       </w:pPr>
-      <w:bookmarkStart w:id="20" w:name="_Toc467265228"/>
+      <w:bookmarkStart w:id="19" w:name="_Toc467265228"/>
       <w:r>
         <w:t>Tabla de decisiones</w:t>
       </w:r>
-      <w:bookmarkEnd w:id="20"/>
+      <w:bookmarkEnd w:id="19"/>
       <w:r>
         <w:t xml:space="preserve"> </w:t>
       </w:r>
@@ -5994,7 +5987,7 @@
       </w:tr>
       <w:tr>
         <w:trPr>
-          <w:trHeight w:val="236"/>
+          <w:trHeight w:val="90"/>
         </w:trPr>
         <w:tc>
           <w:tcPr>
@@ -6006,7 +5999,6 @@
               <w:right w:val="single" w:sz="4" w:space="0" w:color="000000"/>
             </w:tcBorders>
             <w:shd w:val="clear" w:color="auto" w:fill="auto"/>
-            <w:noWrap/>
             <w:vAlign w:val="center"/>
             <w:hideMark/>
           </w:tcPr>
@@ -6033,7 +6025,7 @@
                 <w:szCs w:val="28"/>
                 <w:lang w:eastAsia="es-ES_tradnl"/>
               </w:rPr>
-              <w:t>AVISAR POR RADIO</w:t>
+              <w:t>PEDIR AYUDA</w:t>
             </w:r>
           </w:p>
         </w:tc>
@@ -6047,6 +6039,7 @@
               <w:right w:val="single" w:sz="4" w:space="0" w:color="000000"/>
             </w:tcBorders>
             <w:shd w:val="clear" w:color="auto" w:fill="auto"/>
+            <w:noWrap/>
             <w:vAlign w:val="center"/>
             <w:hideMark/>
           </w:tcPr>
@@ -6073,7 +6066,7 @@
                 <w:szCs w:val="28"/>
                 <w:lang w:eastAsia="es-ES_tradnl"/>
               </w:rPr>
-              <w:t>Se comunicará con otro NPC cercano que no esté en su rango de visión</w:t>
+              <w:t>Se comunicará con el compañero más cercano usando todos los medios a su alcance</w:t>
             </w:r>
           </w:p>
         </w:tc>
@@ -6118,7 +6111,7 @@
                 <w:szCs w:val="28"/>
                 <w:lang w:eastAsia="es-ES_tradnl"/>
               </w:rPr>
-              <w:t>COMUNICARSE CON COMPAÑERO</w:t>
+              <w:t>CAMBIAR DE ESTADO A ASUSTADO</w:t>
             </w:r>
           </w:p>
         </w:tc>
@@ -6159,7 +6152,7 @@
                 <w:szCs w:val="28"/>
                 <w:lang w:eastAsia="es-ES_tradnl"/>
               </w:rPr>
-              <w:t>Podrá comunicarse con otro NPC que tenga en su rango de visión</w:t>
+              <w:t>Según sus parámetros</w:t>
             </w:r>
           </w:p>
         </w:tc>
@@ -6204,7 +6197,7 @@
                 <w:szCs w:val="28"/>
                 <w:lang w:eastAsia="es-ES_tradnl"/>
               </w:rPr>
-              <w:t>CAMBIAR DE ESTADO A ASUSTADO</w:t>
+              <w:t>CAMBIAR DE ESTADO A AGRESIVO</w:t>
             </w:r>
           </w:p>
         </w:tc>
@@ -6245,7 +6238,7 @@
                 <w:szCs w:val="28"/>
                 <w:lang w:eastAsia="es-ES_tradnl"/>
               </w:rPr>
-              <w:t>Según sus parámetros</w:t>
+              <w:t>Si ve al jugador</w:t>
             </w:r>
           </w:p>
         </w:tc>
@@ -6290,7 +6283,7 @@
                 <w:szCs w:val="28"/>
                 <w:lang w:eastAsia="es-ES_tradnl"/>
               </w:rPr>
-              <w:t>CAMBIAR DE ESTADO A AGRESIVO</w:t>
+              <w:t>CAMBIAR DE ESTADO A ALERTA</w:t>
             </w:r>
           </w:p>
         </w:tc>
@@ -6331,7 +6324,7 @@
                 <w:szCs w:val="28"/>
                 <w:lang w:eastAsia="es-ES_tradnl"/>
               </w:rPr>
-              <w:t>Si ve al jugador</w:t>
+              <w:t>Cuando escucha una alarma</w:t>
             </w:r>
           </w:p>
         </w:tc>
@@ -6376,7 +6369,7 @@
                 <w:szCs w:val="28"/>
                 <w:lang w:eastAsia="es-ES_tradnl"/>
               </w:rPr>
-              <w:t>CAMBIAR DE ESTADO A ALERTA</w:t>
+              <w:t>CAMBIAR DE ESTADO A ESTÁNDAR</w:t>
             </w:r>
           </w:p>
         </w:tc>
@@ -6417,92 +6410,6 @@
                 <w:szCs w:val="28"/>
                 <w:lang w:eastAsia="es-ES_tradnl"/>
               </w:rPr>
-              <w:t>Cuando escucha una alarma</w:t>
-            </w:r>
-          </w:p>
-        </w:tc>
-      </w:tr>
-      <w:tr>
-        <w:trPr>
-          <w:trHeight w:val="90"/>
-        </w:trPr>
-        <w:tc>
-          <w:tcPr>
-            <w:tcW w:w="3473" w:type="dxa"/>
-            <w:tcBorders>
-              <w:top w:val="single" w:sz="4" w:space="0" w:color="auto"/>
-              <w:left w:val="single" w:sz="4" w:space="0" w:color="auto"/>
-              <w:bottom w:val="single" w:sz="4" w:space="0" w:color="auto"/>
-              <w:right w:val="single" w:sz="4" w:space="0" w:color="000000"/>
-            </w:tcBorders>
-            <w:shd w:val="clear" w:color="auto" w:fill="auto"/>
-            <w:vAlign w:val="center"/>
-            <w:hideMark/>
-          </w:tcPr>
-          <w:p>
-            <w:pPr>
-              <w:jc w:val="center"/>
-              <w:rPr>
-                <w:rFonts w:ascii="Calibri" w:eastAsia="Times New Roman" w:hAnsi="Calibri" w:cs="Times New Roman"/>
-                <w:b/>
-                <w:bCs/>
-                <w:color w:val="000000"/>
-                <w:sz w:val="22"/>
-                <w:szCs w:val="28"/>
-                <w:lang w:eastAsia="es-ES_tradnl"/>
-              </w:rPr>
-            </w:pPr>
-            <w:r>
-              <w:rPr>
-                <w:rFonts w:ascii="Calibri" w:eastAsia="Times New Roman" w:hAnsi="Calibri" w:cs="Times New Roman"/>
-                <w:b/>
-                <w:bCs/>
-                <w:color w:val="000000"/>
-                <w:sz w:val="22"/>
-                <w:szCs w:val="28"/>
-                <w:lang w:eastAsia="es-ES_tradnl"/>
-              </w:rPr>
-              <w:t>CAMBIAR DE ESTADO A ESTÁNDAR</w:t>
-            </w:r>
-          </w:p>
-        </w:tc>
-        <w:tc>
-          <w:tcPr>
-            <w:tcW w:w="6276" w:type="dxa"/>
-            <w:tcBorders>
-              <w:top w:val="single" w:sz="4" w:space="0" w:color="auto"/>
-              <w:left w:val="nil"/>
-              <w:bottom w:val="single" w:sz="4" w:space="0" w:color="auto"/>
-              <w:right w:val="single" w:sz="4" w:space="0" w:color="000000"/>
-            </w:tcBorders>
-            <w:shd w:val="clear" w:color="auto" w:fill="auto"/>
-            <w:noWrap/>
-            <w:vAlign w:val="center"/>
-            <w:hideMark/>
-          </w:tcPr>
-          <w:p>
-            <w:pPr>
-              <w:jc w:val="center"/>
-              <w:rPr>
-                <w:rFonts w:ascii="Calibri" w:eastAsia="Times New Roman" w:hAnsi="Calibri" w:cs="Times New Roman"/>
-                <w:b/>
-                <w:bCs/>
-                <w:color w:val="000000"/>
-                <w:sz w:val="22"/>
-                <w:szCs w:val="28"/>
-                <w:lang w:eastAsia="es-ES_tradnl"/>
-              </w:rPr>
-            </w:pPr>
-            <w:r>
-              <w:rPr>
-                <w:rFonts w:ascii="Calibri" w:eastAsia="Times New Roman" w:hAnsi="Calibri" w:cs="Times New Roman"/>
-                <w:b/>
-                <w:bCs/>
-                <w:color w:val="000000"/>
-                <w:sz w:val="22"/>
-                <w:szCs w:val="28"/>
-                <w:lang w:eastAsia="es-ES_tradnl"/>
-              </w:rPr>
               <w:t>Si al cabo de un tiempo no vuelve a sospechar</w:t>
             </w:r>
           </w:p>
@@ -6514,24 +6421,23 @@
       <w:pPr>
         <w:pStyle w:val="Ttulo3"/>
       </w:pPr>
-      <w:bookmarkStart w:id="21" w:name="_Toc467265229"/>
+      <w:bookmarkStart w:id="20" w:name="_Toc467265229"/>
       <w:r>
         <w:t>Árbol de decisión</w:t>
       </w:r>
-      <w:bookmarkEnd w:id="21"/>
+      <w:bookmarkEnd w:id="20"/>
     </w:p>
-    <w:p/>
     <w:p>
       <w:r>
         <w:rPr>
           <w:noProof/>
-          <w:lang w:eastAsia="es-ES_tradnl"/>
+          <w:lang w:val="es-ES" w:eastAsia="es-ES"/>
         </w:rPr>
         <w:drawing>
-          <wp:inline distT="0" distB="0" distL="0" distR="0" wp14:anchorId="2603E986" wp14:editId="6480D2B0">
-            <wp:extent cx="5396230" cy="4753610"/>
+          <wp:inline distT="0" distB="0" distL="0" distR="0" wp14:anchorId="66950CB3" wp14:editId="2633FD06">
+            <wp:extent cx="5396230" cy="3682365"/>
             <wp:effectExtent l="0" t="0" r="0" b="0"/>
-            <wp:docPr id="4" name="Imagen 4"/>
+            <wp:docPr id="13" name="Imagen 13"/>
             <wp:cNvGraphicFramePr>
               <a:graphicFrameLocks xmlns:a="http://schemas.openxmlformats.org/drawingml/2006/main" noChangeAspect="1"/>
             </wp:cNvGraphicFramePr>
@@ -6539,7 +6445,7 @@
               <a:graphicData uri="http://schemas.openxmlformats.org/drawingml/2006/picture">
                 <pic:pic xmlns:pic="http://schemas.openxmlformats.org/drawingml/2006/picture">
                   <pic:nvPicPr>
-                    <pic:cNvPr id="4" name="suspect tree.png"/>
+                    <pic:cNvPr id="13" name="suspect tree.png"/>
                     <pic:cNvPicPr/>
                   </pic:nvPicPr>
                   <pic:blipFill>
@@ -6557,7 +6463,7 @@
                   <pic:spPr>
                     <a:xfrm>
                       <a:off x="0" y="0"/>
-                      <a:ext cx="5396230" cy="4753610"/>
+                      <a:ext cx="5396230" cy="3682365"/>
                     </a:xfrm>
                     <a:prstGeom prst="rect">
                       <a:avLst/>
@@ -6579,23 +6485,22 @@
       <w:pPr>
         <w:pStyle w:val="Ttulo2"/>
       </w:pPr>
-      <w:bookmarkStart w:id="22" w:name="_Toc467265230"/>
-      <w:r>
-        <w:lastRenderedPageBreak/>
+      <w:bookmarkStart w:id="21" w:name="_Toc467265230"/>
+      <w:r>
         <w:t>ALERTA</w:t>
       </w:r>
-      <w:bookmarkEnd w:id="22"/>
+      <w:bookmarkEnd w:id="21"/>
     </w:p>
     <w:p/>
     <w:p>
       <w:pPr>
         <w:pStyle w:val="Ttulo3"/>
       </w:pPr>
-      <w:bookmarkStart w:id="23" w:name="_Toc467265231"/>
+      <w:bookmarkStart w:id="22" w:name="_Toc467265231"/>
       <w:r>
         <w:t>Tabla de decisiones</w:t>
       </w:r>
-      <w:bookmarkEnd w:id="23"/>
+      <w:bookmarkEnd w:id="22"/>
     </w:p>
     <w:tbl>
       <w:tblPr>
@@ -6765,7 +6670,7 @@
                 <w:szCs w:val="28"/>
                 <w:lang w:eastAsia="es-ES_tradnl"/>
               </w:rPr>
-              <w:t>AVISAR POR RADIO</w:t>
+              <w:t>PEDIR AYUDA</w:t>
             </w:r>
           </w:p>
         </w:tc>
@@ -6803,31 +6708,7 @@
                 <w:szCs w:val="28"/>
                 <w:lang w:eastAsia="es-ES_tradnl"/>
               </w:rPr>
-              <w:t xml:space="preserve">Llamará a </w:t>
-            </w:r>
-            <w:proofErr w:type="spellStart"/>
-            <w:r>
-              <w:rPr>
-                <w:rFonts w:ascii="Calibri" w:eastAsia="Times New Roman" w:hAnsi="Calibri" w:cs="Times New Roman"/>
-                <w:b/>
-                <w:bCs/>
-                <w:color w:val="000000"/>
-                <w:szCs w:val="28"/>
-                <w:lang w:eastAsia="es-ES_tradnl"/>
-              </w:rPr>
-              <w:t>NPCs</w:t>
-            </w:r>
-            <w:proofErr w:type="spellEnd"/>
-            <w:r>
-              <w:rPr>
-                <w:rFonts w:ascii="Calibri" w:eastAsia="Times New Roman" w:hAnsi="Calibri" w:cs="Times New Roman"/>
-                <w:b/>
-                <w:bCs/>
-                <w:color w:val="000000"/>
-                <w:szCs w:val="28"/>
-                <w:lang w:eastAsia="es-ES_tradnl"/>
-              </w:rPr>
-              <w:t xml:space="preserve"> para que juntos ataquen al personaje</w:t>
+              <w:t>Se comunicará con el compañero más cercano usando todos los medios a su alcance</w:t>
             </w:r>
           </w:p>
         </w:tc>
@@ -6909,55 +6790,87 @@
                 <w:szCs w:val="28"/>
                 <w:lang w:eastAsia="es-ES_tradnl"/>
               </w:rPr>
-              <w:t xml:space="preserve">Se ejecutará un </w:t>
-            </w:r>
-            <w:proofErr w:type="spellStart"/>
-            <w:r>
-              <w:rPr>
-                <w:rFonts w:ascii="Calibri" w:eastAsia="Times New Roman" w:hAnsi="Calibri" w:cs="Times New Roman"/>
-                <w:b/>
-                <w:bCs/>
-                <w:color w:val="000000"/>
-                <w:szCs w:val="28"/>
-                <w:lang w:eastAsia="es-ES_tradnl"/>
-              </w:rPr>
-              <w:t>pathfinding</w:t>
-            </w:r>
-            <w:proofErr w:type="spellEnd"/>
-            <w:r>
-              <w:rPr>
-                <w:rFonts w:ascii="Calibri" w:eastAsia="Times New Roman" w:hAnsi="Calibri" w:cs="Times New Roman"/>
-                <w:b/>
-                <w:bCs/>
-                <w:color w:val="000000"/>
-                <w:szCs w:val="28"/>
-                <w:lang w:eastAsia="es-ES_tradnl"/>
-              </w:rPr>
-              <w:t xml:space="preserve"> </w:t>
-            </w:r>
-            <w:proofErr w:type="spellStart"/>
-            <w:r>
-              <w:rPr>
-                <w:rFonts w:ascii="Calibri" w:eastAsia="Times New Roman" w:hAnsi="Calibri" w:cs="Times New Roman"/>
-                <w:b/>
-                <w:bCs/>
-                <w:color w:val="000000"/>
-                <w:szCs w:val="28"/>
-                <w:lang w:eastAsia="es-ES_tradnl"/>
-              </w:rPr>
-              <w:t>contínuo</w:t>
-            </w:r>
-            <w:proofErr w:type="spellEnd"/>
-            <w:r>
-              <w:rPr>
-                <w:rFonts w:ascii="Calibri" w:eastAsia="Times New Roman" w:hAnsi="Calibri" w:cs="Times New Roman"/>
-                <w:b/>
-                <w:bCs/>
-                <w:color w:val="000000"/>
-                <w:szCs w:val="28"/>
-                <w:lang w:eastAsia="es-ES_tradnl"/>
-              </w:rPr>
-              <w:t xml:space="preserve"> para que el NPC vaya dónde se ha activado la alarma</w:t>
+              <w:t>NPC vaya dónde se ha activado la alarma</w:t>
+            </w:r>
+          </w:p>
+        </w:tc>
+      </w:tr>
+      <w:tr>
+        <w:trPr>
+          <w:trHeight w:val="79"/>
+        </w:trPr>
+        <w:tc>
+          <w:tcPr>
+            <w:tcW w:w="2976" w:type="dxa"/>
+            <w:tcBorders>
+              <w:top w:val="single" w:sz="4" w:space="0" w:color="auto"/>
+              <w:left w:val="single" w:sz="4" w:space="0" w:color="auto"/>
+              <w:bottom w:val="single" w:sz="4" w:space="0" w:color="auto"/>
+              <w:right w:val="single" w:sz="4" w:space="0" w:color="000000"/>
+            </w:tcBorders>
+            <w:shd w:val="clear" w:color="auto" w:fill="auto"/>
+            <w:noWrap/>
+            <w:vAlign w:val="center"/>
+          </w:tcPr>
+          <w:p>
+            <w:pPr>
+              <w:jc w:val="center"/>
+              <w:rPr>
+                <w:rFonts w:ascii="Calibri" w:eastAsia="Times New Roman" w:hAnsi="Calibri" w:cs="Times New Roman"/>
+                <w:b/>
+                <w:bCs/>
+                <w:color w:val="000000"/>
+                <w:szCs w:val="28"/>
+                <w:lang w:eastAsia="es-ES_tradnl"/>
+              </w:rPr>
+            </w:pPr>
+            <w:r>
+              <w:rPr>
+                <w:rFonts w:ascii="Calibri" w:eastAsia="Times New Roman" w:hAnsi="Calibri" w:cs="Times New Roman"/>
+                <w:b/>
+                <w:bCs/>
+                <w:color w:val="000000"/>
+                <w:szCs w:val="28"/>
+                <w:lang w:eastAsia="es-ES_tradnl"/>
+              </w:rPr>
+              <w:t>RECORRER ZONA CERCANA</w:t>
+            </w:r>
+          </w:p>
+        </w:tc>
+        <w:tc>
+          <w:tcPr>
+            <w:tcW w:w="5670" w:type="dxa"/>
+            <w:tcBorders>
+              <w:top w:val="single" w:sz="4" w:space="0" w:color="auto"/>
+              <w:left w:val="nil"/>
+              <w:bottom w:val="single" w:sz="4" w:space="0" w:color="auto"/>
+              <w:right w:val="single" w:sz="4" w:space="0" w:color="000000"/>
+            </w:tcBorders>
+            <w:shd w:val="clear" w:color="auto" w:fill="auto"/>
+            <w:vAlign w:val="center"/>
+          </w:tcPr>
+          <w:p>
+            <w:pPr>
+              <w:jc w:val="center"/>
+              <w:rPr>
+                <w:rFonts w:ascii="Calibri" w:eastAsia="Times New Roman" w:hAnsi="Calibri" w:cs="Times New Roman"/>
+                <w:b/>
+                <w:bCs/>
+                <w:color w:val="000000"/>
+                <w:szCs w:val="28"/>
+                <w:lang w:eastAsia="es-ES_tradnl"/>
+              </w:rPr>
+            </w:pPr>
+            <w:r>
+              <w:rPr>
+                <w:rFonts w:ascii="Calibri" w:eastAsia="Times New Roman" w:hAnsi="Calibri" w:cs="Times New Roman"/>
+                <w:b/>
+                <w:bCs/>
+                <w:color w:val="000000"/>
+                <w:szCs w:val="28"/>
+                <w:lang w:eastAsia="es-ES_tradnl"/>
+              </w:rPr>
+              <w:t>Recorrer la zona cercana a la alarma activa</w:t>
             </w:r>
           </w:p>
         </w:tc>
@@ -7136,169 +7049,6 @@
               <w:top w:val="single" w:sz="4" w:space="0" w:color="auto"/>
               <w:left w:val="single" w:sz="4" w:space="0" w:color="auto"/>
               <w:bottom w:val="single" w:sz="4" w:space="0" w:color="auto"/>
-              <w:right w:val="single" w:sz="4" w:space="0" w:color="000000"/>
-            </w:tcBorders>
-            <w:shd w:val="clear" w:color="auto" w:fill="auto"/>
-            <w:vAlign w:val="center"/>
-            <w:hideMark/>
-          </w:tcPr>
-          <w:p>
-            <w:pPr>
-              <w:jc w:val="center"/>
-              <w:rPr>
-                <w:rFonts w:ascii="Calibri" w:eastAsia="Times New Roman" w:hAnsi="Calibri" w:cs="Times New Roman"/>
-                <w:b/>
-                <w:bCs/>
-                <w:color w:val="000000"/>
-                <w:szCs w:val="28"/>
-                <w:lang w:eastAsia="es-ES_tradnl"/>
-              </w:rPr>
-            </w:pPr>
-            <w:r>
-              <w:rPr>
-                <w:rFonts w:ascii="Calibri" w:eastAsia="Times New Roman" w:hAnsi="Calibri" w:cs="Times New Roman"/>
-                <w:b/>
-                <w:bCs/>
-                <w:color w:val="000000"/>
-                <w:szCs w:val="28"/>
-                <w:lang w:eastAsia="es-ES_tradnl"/>
-              </w:rPr>
-              <w:t>RECORRER ZONA CERCANA</w:t>
-            </w:r>
-          </w:p>
-        </w:tc>
-        <w:tc>
-          <w:tcPr>
-            <w:tcW w:w="5670" w:type="dxa"/>
-            <w:tcBorders>
-              <w:top w:val="single" w:sz="4" w:space="0" w:color="auto"/>
-              <w:left w:val="nil"/>
-              <w:bottom w:val="single" w:sz="4" w:space="0" w:color="auto"/>
-              <w:right w:val="single" w:sz="4" w:space="0" w:color="000000"/>
-            </w:tcBorders>
-            <w:shd w:val="clear" w:color="auto" w:fill="auto"/>
-            <w:noWrap/>
-            <w:vAlign w:val="center"/>
-            <w:hideMark/>
-          </w:tcPr>
-          <w:p>
-            <w:pPr>
-              <w:jc w:val="center"/>
-              <w:rPr>
-                <w:rFonts w:ascii="Calibri" w:eastAsia="Times New Roman" w:hAnsi="Calibri" w:cs="Times New Roman"/>
-                <w:b/>
-                <w:bCs/>
-                <w:color w:val="000000"/>
-                <w:szCs w:val="28"/>
-                <w:lang w:eastAsia="es-ES_tradnl"/>
-              </w:rPr>
-            </w:pPr>
-            <w:r>
-              <w:rPr>
-                <w:rFonts w:ascii="Calibri" w:eastAsia="Times New Roman" w:hAnsi="Calibri" w:cs="Times New Roman"/>
-                <w:b/>
-                <w:bCs/>
-                <w:color w:val="000000"/>
-                <w:szCs w:val="28"/>
-                <w:lang w:eastAsia="es-ES_tradnl"/>
-              </w:rPr>
-              <w:t>Recorrer la zona cercana a la alarma activa</w:t>
-            </w:r>
-          </w:p>
-        </w:tc>
-      </w:tr>
-      <w:tr>
-        <w:trPr>
-          <w:trHeight w:val="79"/>
-        </w:trPr>
-        <w:tc>
-          <w:tcPr>
-            <w:tcW w:w="2976" w:type="dxa"/>
-            <w:tcBorders>
-              <w:top w:val="single" w:sz="4" w:space="0" w:color="auto"/>
-              <w:left w:val="single" w:sz="4" w:space="0" w:color="auto"/>
-              <w:bottom w:val="single" w:sz="4" w:space="0" w:color="auto"/>
-              <w:right w:val="single" w:sz="4" w:space="0" w:color="000000"/>
-            </w:tcBorders>
-            <w:shd w:val="clear" w:color="auto" w:fill="auto"/>
-            <w:vAlign w:val="center"/>
-            <w:hideMark/>
-          </w:tcPr>
-          <w:p>
-            <w:pPr>
-              <w:jc w:val="center"/>
-              <w:rPr>
-                <w:rFonts w:ascii="Calibri" w:eastAsia="Times New Roman" w:hAnsi="Calibri" w:cs="Times New Roman"/>
-                <w:b/>
-                <w:bCs/>
-                <w:color w:val="000000"/>
-                <w:szCs w:val="28"/>
-                <w:lang w:eastAsia="es-ES_tradnl"/>
-              </w:rPr>
-            </w:pPr>
-            <w:r>
-              <w:rPr>
-                <w:rFonts w:ascii="Calibri" w:eastAsia="Times New Roman" w:hAnsi="Calibri" w:cs="Times New Roman"/>
-                <w:b/>
-                <w:bCs/>
-                <w:color w:val="000000"/>
-                <w:szCs w:val="28"/>
-                <w:lang w:eastAsia="es-ES_tradnl"/>
-              </w:rPr>
-              <w:t>COMUNICARSE CON COMPAÑERO</w:t>
-            </w:r>
-          </w:p>
-        </w:tc>
-        <w:tc>
-          <w:tcPr>
-            <w:tcW w:w="5670" w:type="dxa"/>
-            <w:tcBorders>
-              <w:top w:val="single" w:sz="4" w:space="0" w:color="auto"/>
-              <w:left w:val="nil"/>
-              <w:bottom w:val="single" w:sz="4" w:space="0" w:color="auto"/>
-              <w:right w:val="single" w:sz="4" w:space="0" w:color="000000"/>
-            </w:tcBorders>
-            <w:shd w:val="clear" w:color="auto" w:fill="auto"/>
-            <w:vAlign w:val="center"/>
-            <w:hideMark/>
-          </w:tcPr>
-          <w:p>
-            <w:pPr>
-              <w:jc w:val="center"/>
-              <w:rPr>
-                <w:rFonts w:ascii="Calibri" w:eastAsia="Times New Roman" w:hAnsi="Calibri" w:cs="Times New Roman"/>
-                <w:b/>
-                <w:bCs/>
-                <w:color w:val="000000"/>
-                <w:szCs w:val="28"/>
-                <w:lang w:eastAsia="es-ES_tradnl"/>
-              </w:rPr>
-            </w:pPr>
-            <w:r>
-              <w:rPr>
-                <w:rFonts w:ascii="Calibri" w:eastAsia="Times New Roman" w:hAnsi="Calibri" w:cs="Times New Roman"/>
-                <w:b/>
-                <w:bCs/>
-                <w:color w:val="000000"/>
-                <w:szCs w:val="28"/>
-                <w:lang w:eastAsia="es-ES_tradnl"/>
-              </w:rPr>
-              <w:t>Podrá comunicarse con otro NPC que tenga en su rango de visión</w:t>
-            </w:r>
-          </w:p>
-        </w:tc>
-      </w:tr>
-      <w:tr>
-        <w:trPr>
-          <w:trHeight w:val="79"/>
-        </w:trPr>
-        <w:tc>
-          <w:tcPr>
-            <w:tcW w:w="2976" w:type="dxa"/>
-            <w:tcBorders>
-              <w:top w:val="single" w:sz="4" w:space="0" w:color="auto"/>
-              <w:left w:val="single" w:sz="4" w:space="0" w:color="auto"/>
-              <w:bottom w:val="single" w:sz="4" w:space="0" w:color="auto"/>
               <w:right w:val="single" w:sz="4" w:space="0" w:color="auto"/>
             </w:tcBorders>
             <w:shd w:val="clear" w:color="auto" w:fill="auto"/>
@@ -7375,23 +7125,23 @@
       <w:pPr>
         <w:pStyle w:val="Ttulo3"/>
       </w:pPr>
-      <w:bookmarkStart w:id="24" w:name="_Toc467265232"/>
+      <w:bookmarkStart w:id="23" w:name="_Toc467265232"/>
       <w:r>
         <w:t>Árbol de decisión</w:t>
       </w:r>
-      <w:bookmarkEnd w:id="24"/>
+      <w:bookmarkEnd w:id="23"/>
     </w:p>
     <w:p>
       <w:r>
         <w:rPr>
           <w:noProof/>
-          <w:lang w:eastAsia="es-ES_tradnl"/>
+          <w:lang w:val="es-ES" w:eastAsia="es-ES"/>
         </w:rPr>
         <w:drawing>
-          <wp:inline distT="0" distB="0" distL="0" distR="0" wp14:anchorId="1801362D" wp14:editId="7960BBF8">
-            <wp:extent cx="5396230" cy="3420745"/>
-            <wp:effectExtent l="0" t="0" r="0" b="8255"/>
-            <wp:docPr id="6" name="Imagen 6"/>
+          <wp:inline distT="0" distB="0" distL="0" distR="0" wp14:anchorId="61ABED28" wp14:editId="1C786B49">
+            <wp:extent cx="5396230" cy="1965325"/>
+            <wp:effectExtent l="0" t="0" r="0" b="0"/>
+            <wp:docPr id="12" name="Imagen 12"/>
             <wp:cNvGraphicFramePr>
               <a:graphicFrameLocks xmlns:a="http://schemas.openxmlformats.org/drawingml/2006/main" noChangeAspect="1"/>
             </wp:cNvGraphicFramePr>
@@ -7399,7 +7149,7 @@
               <a:graphicData uri="http://schemas.openxmlformats.org/drawingml/2006/picture">
                 <pic:pic xmlns:pic="http://schemas.openxmlformats.org/drawingml/2006/picture">
                   <pic:nvPicPr>
-                    <pic:cNvPr id="6" name="Alert tree.png"/>
+                    <pic:cNvPr id="12" name="Alert tree.png"/>
                     <pic:cNvPicPr/>
                   </pic:nvPicPr>
                   <pic:blipFill>
@@ -7417,7 +7167,7 @@
                   <pic:spPr>
                     <a:xfrm>
                       <a:off x="0" y="0"/>
-                      <a:ext cx="5396230" cy="3420745"/>
+                      <a:ext cx="5396230" cy="1965325"/>
                     </a:xfrm>
                     <a:prstGeom prst="rect">
                       <a:avLst/>
@@ -7448,23 +7198,22 @@
       <w:pPr>
         <w:pStyle w:val="Ttulo2"/>
       </w:pPr>
-      <w:bookmarkStart w:id="25" w:name="_Toc467265233"/>
-      <w:r>
-        <w:lastRenderedPageBreak/>
+      <w:bookmarkStart w:id="24" w:name="_Toc467265233"/>
+      <w:r>
         <w:t>AGRESIVO (EN COMBATE)</w:t>
       </w:r>
-      <w:bookmarkEnd w:id="25"/>
+      <w:bookmarkEnd w:id="24"/>
     </w:p>
     <w:p/>
     <w:p>
       <w:pPr>
         <w:pStyle w:val="Ttulo3"/>
       </w:pPr>
-      <w:bookmarkStart w:id="26" w:name="_Toc467265234"/>
+      <w:bookmarkStart w:id="25" w:name="_Toc467265234"/>
       <w:r>
         <w:t>Tabla de decisiones</w:t>
       </w:r>
-      <w:bookmarkEnd w:id="26"/>
+      <w:bookmarkEnd w:id="25"/>
     </w:p>
     <w:tbl>
       <w:tblPr>
@@ -7476,8 +7225,8 @@
         <w:tblLook w:val="04A0" w:firstRow="1" w:lastRow="0" w:firstColumn="1" w:lastColumn="0" w:noHBand="0" w:noVBand="1"/>
       </w:tblPr>
       <w:tblGrid>
-        <w:gridCol w:w="2267"/>
-        <w:gridCol w:w="6449"/>
+        <w:gridCol w:w="2547"/>
+        <w:gridCol w:w="6169"/>
       </w:tblGrid>
       <w:tr>
         <w:trPr>
@@ -7526,7 +7275,7 @@
         </w:trPr>
         <w:tc>
           <w:tcPr>
-            <w:tcW w:w="2267" w:type="dxa"/>
+            <w:tcW w:w="2547" w:type="dxa"/>
             <w:tcBorders>
               <w:top w:val="single" w:sz="4" w:space="0" w:color="auto"/>
               <w:left w:val="single" w:sz="4" w:space="0" w:color="auto"/>
@@ -7561,7 +7310,7 @@
         </w:tc>
         <w:tc>
           <w:tcPr>
-            <w:tcW w:w="6449" w:type="dxa"/>
+            <w:tcW w:w="6169" w:type="dxa"/>
             <w:tcBorders>
               <w:top w:val="single" w:sz="4" w:space="0" w:color="auto"/>
               <w:left w:val="nil"/>
@@ -7601,7 +7350,7 @@
         </w:trPr>
         <w:tc>
           <w:tcPr>
-            <w:tcW w:w="2267" w:type="dxa"/>
+            <w:tcW w:w="2547" w:type="dxa"/>
             <w:tcBorders>
               <w:top w:val="single" w:sz="4" w:space="0" w:color="auto"/>
               <w:left w:val="single" w:sz="4" w:space="0" w:color="auto"/>
@@ -7634,13 +7383,13 @@
                 <w:szCs w:val="28"/>
                 <w:lang w:eastAsia="es-ES_tradnl"/>
               </w:rPr>
-              <w:t>ATACAR</w:t>
+              <w:t>COMBATIR</w:t>
             </w:r>
           </w:p>
         </w:tc>
         <w:tc>
           <w:tcPr>
-            <w:tcW w:w="6449" w:type="dxa"/>
+            <w:tcW w:w="6169" w:type="dxa"/>
             <w:tcBorders>
               <w:top w:val="single" w:sz="4" w:space="0" w:color="auto"/>
               <w:left w:val="nil"/>
@@ -7672,31 +7421,7 @@
                 <w:szCs w:val="28"/>
                 <w:lang w:eastAsia="es-ES_tradnl"/>
               </w:rPr>
-              <w:t xml:space="preserve">Buscará atacar al personaje siempre que lo tenga a la vista (no hallan </w:t>
-            </w:r>
-            <w:proofErr w:type="spellStart"/>
-            <w:r>
-              <w:rPr>
-                <w:rFonts w:ascii="Calibri" w:eastAsia="Times New Roman" w:hAnsi="Calibri" w:cs="Times New Roman"/>
-                <w:b/>
-                <w:bCs/>
-                <w:color w:val="000000"/>
-                <w:szCs w:val="28"/>
-                <w:lang w:eastAsia="es-ES_tradnl"/>
-              </w:rPr>
-              <w:t>obstaculos</w:t>
-            </w:r>
-            <w:proofErr w:type="spellEnd"/>
-            <w:r>
-              <w:rPr>
-                <w:rFonts w:ascii="Calibri" w:eastAsia="Times New Roman" w:hAnsi="Calibri" w:cs="Times New Roman"/>
-                <w:b/>
-                <w:bCs/>
-                <w:color w:val="000000"/>
-                <w:szCs w:val="28"/>
-                <w:lang w:eastAsia="es-ES_tradnl"/>
-              </w:rPr>
-              <w:t xml:space="preserve"> entre ellos).</w:t>
+              <w:t>Lucha contra el jugador</w:t>
             </w:r>
           </w:p>
         </w:tc>
@@ -7707,7 +7432,7 @@
         </w:trPr>
         <w:tc>
           <w:tcPr>
-            <w:tcW w:w="2267" w:type="dxa"/>
+            <w:tcW w:w="2547" w:type="dxa"/>
             <w:tcBorders>
               <w:top w:val="single" w:sz="4" w:space="0" w:color="auto"/>
               <w:left w:val="single" w:sz="4" w:space="0" w:color="auto"/>
@@ -7740,13 +7465,13 @@
                 <w:szCs w:val="28"/>
                 <w:lang w:eastAsia="es-ES_tradnl"/>
               </w:rPr>
-              <w:t>AVISAR POR RADIO</w:t>
+              <w:t>PEDIR AYUDA</w:t>
             </w:r>
           </w:p>
         </w:tc>
         <w:tc>
           <w:tcPr>
-            <w:tcW w:w="6449" w:type="dxa"/>
+            <w:tcW w:w="6169" w:type="dxa"/>
             <w:tcBorders>
               <w:top w:val="single" w:sz="4" w:space="0" w:color="auto"/>
               <w:left w:val="nil"/>
@@ -7778,31 +7503,7 @@
                 <w:szCs w:val="28"/>
                 <w:lang w:eastAsia="es-ES_tradnl"/>
               </w:rPr>
-              <w:t xml:space="preserve">Llamará a </w:t>
-            </w:r>
-            <w:proofErr w:type="spellStart"/>
-            <w:r>
-              <w:rPr>
-                <w:rFonts w:ascii="Calibri" w:eastAsia="Times New Roman" w:hAnsi="Calibri" w:cs="Times New Roman"/>
-                <w:b/>
-                <w:bCs/>
-                <w:color w:val="000000"/>
-                <w:szCs w:val="28"/>
-                <w:lang w:eastAsia="es-ES_tradnl"/>
-              </w:rPr>
-              <w:t>NPCs</w:t>
-            </w:r>
-            <w:proofErr w:type="spellEnd"/>
-            <w:r>
-              <w:rPr>
-                <w:rFonts w:ascii="Calibri" w:eastAsia="Times New Roman" w:hAnsi="Calibri" w:cs="Times New Roman"/>
-                <w:b/>
-                <w:bCs/>
-                <w:color w:val="000000"/>
-                <w:szCs w:val="28"/>
-                <w:lang w:eastAsia="es-ES_tradnl"/>
-              </w:rPr>
-              <w:t xml:space="preserve"> para que juntos ataquen al personaje</w:t>
+              <w:t>Se comunicará con el compañero más cercano usando todos los medios a su alcance</w:t>
             </w:r>
           </w:p>
         </w:tc>
@@ -7813,7 +7514,7 @@
         </w:trPr>
         <w:tc>
           <w:tcPr>
-            <w:tcW w:w="2267" w:type="dxa"/>
+            <w:tcW w:w="2547" w:type="dxa"/>
             <w:tcBorders>
               <w:top w:val="single" w:sz="4" w:space="0" w:color="auto"/>
               <w:left w:val="single" w:sz="4" w:space="0" w:color="auto"/>
@@ -7852,7 +7553,7 @@
         </w:tc>
         <w:tc>
           <w:tcPr>
-            <w:tcW w:w="6449" w:type="dxa"/>
+            <w:tcW w:w="6169" w:type="dxa"/>
             <w:tcBorders>
               <w:top w:val="single" w:sz="4" w:space="0" w:color="auto"/>
               <w:left w:val="nil"/>
@@ -7895,7 +7596,7 @@
         </w:trPr>
         <w:tc>
           <w:tcPr>
-            <w:tcW w:w="2267" w:type="dxa"/>
+            <w:tcW w:w="2547" w:type="dxa"/>
             <w:tcBorders>
               <w:top w:val="single" w:sz="4" w:space="0" w:color="auto"/>
               <w:left w:val="single" w:sz="4" w:space="0" w:color="auto"/>
@@ -7934,7 +7635,7 @@
         </w:tc>
         <w:tc>
           <w:tcPr>
-            <w:tcW w:w="6449" w:type="dxa"/>
+            <w:tcW w:w="6169" w:type="dxa"/>
             <w:tcBorders>
               <w:top w:val="single" w:sz="4" w:space="0" w:color="auto"/>
               <w:left w:val="nil"/>
@@ -7968,19 +7669,17 @@
               </w:rPr>
               <w:t xml:space="preserve">Cuando el enemigo deja de ver al </w:t>
             </w:r>
-            <w:proofErr w:type="gramStart"/>
-            <w:r>
-              <w:rPr>
-                <w:rFonts w:ascii="Calibri" w:eastAsia="Times New Roman" w:hAnsi="Calibri" w:cs="Times New Roman"/>
-                <w:b/>
-                <w:bCs/>
-                <w:color w:val="000000"/>
-                <w:szCs w:val="28"/>
-                <w:lang w:eastAsia="es-ES_tradnl"/>
-              </w:rPr>
-              <w:t>personaje</w:t>
-            </w:r>
-            <w:proofErr w:type="gramEnd"/>
+            <w:r>
+              <w:rPr>
+                <w:rFonts w:ascii="Calibri" w:eastAsia="Times New Roman" w:hAnsi="Calibri" w:cs="Times New Roman"/>
+                <w:b/>
+                <w:bCs/>
+                <w:color w:val="000000"/>
+                <w:szCs w:val="28"/>
+                <w:lang w:eastAsia="es-ES_tradnl"/>
+              </w:rPr>
+              <w:t>personaje,</w:t>
+            </w:r>
             <w:r>
               <w:rPr>
                 <w:rFonts w:ascii="Calibri" w:eastAsia="Times New Roman" w:hAnsi="Calibri" w:cs="Times New Roman"/>
@@ -8001,7 +7700,7 @@
         </w:trPr>
         <w:tc>
           <w:tcPr>
-            <w:tcW w:w="2267" w:type="dxa"/>
+            <w:tcW w:w="2547" w:type="dxa"/>
             <w:tcBorders>
               <w:top w:val="single" w:sz="4" w:space="0" w:color="auto"/>
               <w:left w:val="single" w:sz="4" w:space="0" w:color="auto"/>
@@ -8027,7 +7726,7 @@
             </w:pPr>
             <w:r>
               <w:rPr>
-                <w:rFonts w:ascii="Calibri (Cuerpo)" w:eastAsia="Times New Roman" w:hAnsi="Calibri (Cuerpo)" w:cs="Times New Roman"/>
+                <w:rFonts w:eastAsia="Times New Roman" w:cs="Times New Roman"/>
                 <w:b/>
                 <w:bCs/>
                 <w:color w:val="000000"/>
@@ -8040,7 +7739,7 @@
         </w:tc>
         <w:tc>
           <w:tcPr>
-            <w:tcW w:w="6449" w:type="dxa"/>
+            <w:tcW w:w="6169" w:type="dxa"/>
             <w:tcBorders>
               <w:top w:val="single" w:sz="4" w:space="0" w:color="auto"/>
               <w:left w:val="nil"/>
@@ -8077,110 +7776,29 @@
           </w:p>
         </w:tc>
       </w:tr>
-      <w:tr>
-        <w:trPr>
-          <w:trHeight w:val="79"/>
-        </w:trPr>
-        <w:tc>
-          <w:tcPr>
-            <w:tcW w:w="2267" w:type="dxa"/>
-            <w:tcBorders>
-              <w:top w:val="single" w:sz="4" w:space="0" w:color="auto"/>
-              <w:left w:val="single" w:sz="4" w:space="0" w:color="auto"/>
-              <w:bottom w:val="single" w:sz="4" w:space="0" w:color="auto"/>
-              <w:right w:val="single" w:sz="4" w:space="0" w:color="000000"/>
-            </w:tcBorders>
-            <w:shd w:val="clear" w:color="auto" w:fill="auto"/>
-            <w:vAlign w:val="bottom"/>
-            <w:hideMark/>
-          </w:tcPr>
-          <w:p>
-            <w:pPr>
-              <w:jc w:val="center"/>
-              <w:rPr>
-                <w:rFonts w:ascii="Calibri" w:eastAsia="Times New Roman" w:hAnsi="Calibri" w:cs="Times New Roman"/>
-                <w:b/>
-                <w:bCs/>
-                <w:color w:val="000000"/>
-                <w:szCs w:val="28"/>
-                <w:lang w:eastAsia="es-ES_tradnl"/>
-              </w:rPr>
-            </w:pPr>
-            <w:r>
-              <w:rPr>
-                <w:rFonts w:ascii="Calibri" w:eastAsia="Times New Roman" w:hAnsi="Calibri" w:cs="Times New Roman"/>
-                <w:b/>
-                <w:bCs/>
-                <w:color w:val="000000"/>
-                <w:szCs w:val="28"/>
-                <w:lang w:eastAsia="es-ES_tradnl"/>
-              </w:rPr>
-              <w:t>DAR ALARMA</w:t>
-            </w:r>
-          </w:p>
-        </w:tc>
-        <w:tc>
-          <w:tcPr>
-            <w:tcW w:w="6449" w:type="dxa"/>
-            <w:tcBorders>
-              <w:top w:val="single" w:sz="4" w:space="0" w:color="auto"/>
-              <w:left w:val="nil"/>
-              <w:bottom w:val="single" w:sz="4" w:space="0" w:color="auto"/>
-              <w:right w:val="single" w:sz="4" w:space="0" w:color="000000"/>
-            </w:tcBorders>
-            <w:shd w:val="clear" w:color="auto" w:fill="auto"/>
-            <w:vAlign w:val="bottom"/>
-            <w:hideMark/>
-          </w:tcPr>
-          <w:p>
-            <w:pPr>
-              <w:jc w:val="center"/>
-              <w:rPr>
-                <w:rFonts w:ascii="Calibri" w:eastAsia="Times New Roman" w:hAnsi="Calibri" w:cs="Times New Roman"/>
-                <w:b/>
-                <w:bCs/>
-                <w:color w:val="000000"/>
-                <w:szCs w:val="28"/>
-                <w:lang w:eastAsia="es-ES_tradnl"/>
-              </w:rPr>
-            </w:pPr>
-            <w:r>
-              <w:rPr>
-                <w:rFonts w:ascii="Calibri" w:eastAsia="Times New Roman" w:hAnsi="Calibri" w:cs="Times New Roman"/>
-                <w:b/>
-                <w:bCs/>
-                <w:color w:val="000000"/>
-                <w:szCs w:val="28"/>
-                <w:lang w:eastAsia="es-ES_tradnl"/>
-              </w:rPr>
-              <w:t>Si hay una alarma cercana la activa</w:t>
-            </w:r>
-          </w:p>
-        </w:tc>
-      </w:tr>
     </w:tbl>
     <w:p/>
     <w:p>
       <w:pPr>
         <w:pStyle w:val="Ttulo3"/>
       </w:pPr>
-      <w:bookmarkStart w:id="27" w:name="_Toc467265235"/>
+      <w:bookmarkStart w:id="26" w:name="_Toc467265235"/>
       <w:r>
         <w:t>Árbol de decisión</w:t>
       </w:r>
-      <w:bookmarkEnd w:id="27"/>
+      <w:bookmarkEnd w:id="26"/>
     </w:p>
     <w:p>
       <w:r>
         <w:rPr>
           <w:noProof/>
-          <w:lang w:eastAsia="es-ES_tradnl"/>
+          <w:lang w:val="es-ES" w:eastAsia="es-ES"/>
         </w:rPr>
         <w:drawing>
-          <wp:inline distT="0" distB="0" distL="0" distR="0" wp14:anchorId="2C0CB3D1" wp14:editId="55F35A9E">
-            <wp:extent cx="5396230" cy="3615690"/>
+          <wp:inline distT="0" distB="0" distL="0" distR="0" wp14:anchorId="10D4C33F" wp14:editId="7B1D246F">
+            <wp:extent cx="5396230" cy="3128645"/>
             <wp:effectExtent l="0" t="0" r="0" b="0"/>
-            <wp:docPr id="7" name="Imagen 7"/>
+            <wp:docPr id="15" name="Imagen 15"/>
             <wp:cNvGraphicFramePr>
               <a:graphicFrameLocks xmlns:a="http://schemas.openxmlformats.org/drawingml/2006/main" noChangeAspect="1"/>
             </wp:cNvGraphicFramePr>
@@ -8188,7 +7806,7 @@
               <a:graphicData uri="http://schemas.openxmlformats.org/drawingml/2006/picture">
                 <pic:pic xmlns:pic="http://schemas.openxmlformats.org/drawingml/2006/picture">
                   <pic:nvPicPr>
-                    <pic:cNvPr id="7" name="Agresive tree.png"/>
+                    <pic:cNvPr id="15" name="Agresive tree.png"/>
                     <pic:cNvPicPr/>
                   </pic:nvPicPr>
                   <pic:blipFill>
@@ -8206,7 +7824,7 @@
                   <pic:spPr>
                     <a:xfrm>
                       <a:off x="0" y="0"/>
-                      <a:ext cx="5396230" cy="3615690"/>
+                      <a:ext cx="5396230" cy="3128645"/>
                     </a:xfrm>
                     <a:prstGeom prst="rect">
                       <a:avLst/>
@@ -8230,22 +7848,22 @@
       <w:pPr>
         <w:pStyle w:val="Ttulo2"/>
       </w:pPr>
-      <w:bookmarkStart w:id="28" w:name="_Toc467265236"/>
+      <w:bookmarkStart w:id="27" w:name="_Toc467265236"/>
       <w:r>
         <w:t>ASUSTADO</w:t>
       </w:r>
-      <w:bookmarkEnd w:id="28"/>
+      <w:bookmarkEnd w:id="27"/>
     </w:p>
     <w:p/>
     <w:p>
       <w:pPr>
         <w:pStyle w:val="Ttulo3"/>
       </w:pPr>
-      <w:bookmarkStart w:id="29" w:name="_Toc467265237"/>
+      <w:bookmarkStart w:id="28" w:name="_Toc467265237"/>
       <w:r>
         <w:t>Tabla de decisiones</w:t>
       </w:r>
-      <w:bookmarkEnd w:id="29"/>
+      <w:bookmarkEnd w:id="28"/>
     </w:p>
     <w:tbl>
       <w:tblPr>
@@ -8408,22 +8026,20 @@
             <w:pPr>
               <w:jc w:val="center"/>
               <w:rPr>
-                <w:rFonts w:ascii="Calibri" w:eastAsia="Times New Roman" w:hAnsi="Calibri" w:cs="Times New Roman"/>
-                <w:b/>
-                <w:bCs/>
-                <w:color w:val="000000"/>
-                <w:sz w:val="21"/>
+                <w:rFonts w:eastAsia="Times New Roman" w:cs="Times New Roman"/>
+                <w:b/>
+                <w:bCs/>
+                <w:color w:val="000000"/>
                 <w:szCs w:val="28"/>
                 <w:lang w:eastAsia="es-ES_tradnl"/>
               </w:rPr>
             </w:pPr>
             <w:r>
               <w:rPr>
-                <w:rFonts w:ascii="Calibri" w:eastAsia="Times New Roman" w:hAnsi="Calibri" w:cs="Times New Roman"/>
-                <w:b/>
-                <w:bCs/>
-                <w:color w:val="000000"/>
-                <w:sz w:val="21"/>
+                <w:rFonts w:eastAsia="Times New Roman" w:cs="Times New Roman"/>
+                <w:b/>
+                <w:bCs/>
+                <w:color w:val="000000"/>
                 <w:szCs w:val="28"/>
                 <w:lang w:eastAsia="es-ES_tradnl"/>
               </w:rPr>
@@ -8448,22 +8064,20 @@
             <w:pPr>
               <w:jc w:val="center"/>
               <w:rPr>
-                <w:rFonts w:ascii="Calibri" w:eastAsia="Times New Roman" w:hAnsi="Calibri" w:cs="Times New Roman"/>
-                <w:b/>
-                <w:bCs/>
-                <w:color w:val="000000"/>
-                <w:sz w:val="21"/>
+                <w:rFonts w:eastAsia="Times New Roman" w:cs="Times New Roman"/>
+                <w:b/>
+                <w:bCs/>
+                <w:color w:val="000000"/>
                 <w:szCs w:val="28"/>
                 <w:lang w:eastAsia="es-ES_tradnl"/>
               </w:rPr>
             </w:pPr>
             <w:r>
               <w:rPr>
-                <w:rFonts w:ascii="Calibri" w:eastAsia="Times New Roman" w:hAnsi="Calibri" w:cs="Times New Roman"/>
-                <w:b/>
-                <w:bCs/>
-                <w:color w:val="000000"/>
-                <w:sz w:val="21"/>
+                <w:rFonts w:eastAsia="Times New Roman" w:cs="Times New Roman"/>
+                <w:b/>
+                <w:bCs/>
+                <w:color w:val="000000"/>
                 <w:szCs w:val="28"/>
                 <w:lang w:eastAsia="es-ES_tradnl"/>
               </w:rPr>
@@ -8493,22 +8107,20 @@
             <w:pPr>
               <w:jc w:val="center"/>
               <w:rPr>
-                <w:rFonts w:ascii="Calibri" w:eastAsia="Times New Roman" w:hAnsi="Calibri" w:cs="Times New Roman"/>
-                <w:b/>
-                <w:bCs/>
-                <w:color w:val="000000"/>
-                <w:sz w:val="21"/>
+                <w:rFonts w:eastAsia="Times New Roman" w:cs="Times New Roman"/>
+                <w:b/>
+                <w:bCs/>
+                <w:color w:val="000000"/>
                 <w:szCs w:val="28"/>
                 <w:lang w:eastAsia="es-ES_tradnl"/>
               </w:rPr>
             </w:pPr>
             <w:r>
               <w:rPr>
-                <w:rFonts w:ascii="Calibri" w:eastAsia="Times New Roman" w:hAnsi="Calibri" w:cs="Times New Roman"/>
-                <w:b/>
-                <w:bCs/>
-                <w:color w:val="000000"/>
-                <w:sz w:val="21"/>
+                <w:rFonts w:eastAsia="Times New Roman" w:cs="Times New Roman"/>
+                <w:b/>
+                <w:bCs/>
+                <w:color w:val="000000"/>
                 <w:szCs w:val="28"/>
                 <w:lang w:eastAsia="es-ES_tradnl"/>
               </w:rPr>
@@ -8533,22 +8145,20 @@
             <w:pPr>
               <w:jc w:val="center"/>
               <w:rPr>
-                <w:rFonts w:ascii="Calibri" w:eastAsia="Times New Roman" w:hAnsi="Calibri" w:cs="Times New Roman"/>
-                <w:b/>
-                <w:bCs/>
-                <w:color w:val="000000"/>
-                <w:sz w:val="21"/>
+                <w:rFonts w:eastAsia="Times New Roman" w:cs="Times New Roman"/>
+                <w:b/>
+                <w:bCs/>
+                <w:color w:val="000000"/>
                 <w:szCs w:val="28"/>
                 <w:lang w:eastAsia="es-ES_tradnl"/>
               </w:rPr>
             </w:pPr>
             <w:r>
               <w:rPr>
-                <w:rFonts w:ascii="Calibri" w:eastAsia="Times New Roman" w:hAnsi="Calibri" w:cs="Times New Roman"/>
-                <w:b/>
-                <w:bCs/>
-                <w:color w:val="000000"/>
-                <w:sz w:val="21"/>
+                <w:rFonts w:eastAsia="Times New Roman" w:cs="Times New Roman"/>
+                <w:b/>
+                <w:bCs/>
+                <w:color w:val="000000"/>
                 <w:szCs w:val="28"/>
                 <w:lang w:eastAsia="es-ES_tradnl"/>
               </w:rPr>
@@ -8578,52 +8188,24 @@
             <w:pPr>
               <w:jc w:val="center"/>
               <w:rPr>
-                <w:rFonts w:ascii="Calibri" w:eastAsia="Times New Roman" w:hAnsi="Calibri" w:cs="Times New Roman"/>
-                <w:b/>
-                <w:bCs/>
-                <w:color w:val="000000"/>
-                <w:sz w:val="21"/>
+                <w:rFonts w:eastAsia="Times New Roman" w:cs="Times New Roman"/>
+                <w:b/>
+                <w:bCs/>
+                <w:color w:val="000000"/>
                 <w:szCs w:val="28"/>
                 <w:lang w:eastAsia="es-ES_tradnl"/>
               </w:rPr>
             </w:pPr>
             <w:r>
               <w:rPr>
-                <w:rFonts w:ascii="Calibri" w:eastAsia="Times New Roman" w:hAnsi="Calibri" w:cs="Times New Roman"/>
-                <w:b/>
-                <w:bCs/>
-                <w:color w:val="000000"/>
-                <w:sz w:val="21"/>
-                <w:szCs w:val="28"/>
-                <w:lang w:eastAsia="es-ES_tradnl"/>
-              </w:rPr>
-              <w:t xml:space="preserve">AVISAR A OTROS </w:t>
-            </w:r>
-            <w:proofErr w:type="spellStart"/>
-            <w:r>
-              <w:rPr>
-                <w:rFonts w:ascii="Calibri" w:eastAsia="Times New Roman" w:hAnsi="Calibri" w:cs="Times New Roman"/>
-                <w:b/>
-                <w:bCs/>
-                <w:color w:val="000000"/>
-                <w:sz w:val="21"/>
-                <w:szCs w:val="28"/>
-                <w:lang w:eastAsia="es-ES_tradnl"/>
-              </w:rPr>
-              <w:t>NPCs</w:t>
-            </w:r>
-            <w:proofErr w:type="spellEnd"/>
-            <w:r>
-              <w:rPr>
-                <w:rFonts w:ascii="Calibri" w:eastAsia="Times New Roman" w:hAnsi="Calibri" w:cs="Times New Roman"/>
-                <w:b/>
-                <w:bCs/>
-                <w:color w:val="000000"/>
-                <w:sz w:val="21"/>
-                <w:szCs w:val="28"/>
-                <w:lang w:eastAsia="es-ES_tradnl"/>
-              </w:rPr>
-              <w:t xml:space="preserve"> CERCANOS</w:t>
+                <w:rFonts w:eastAsia="Times New Roman" w:cs="Times New Roman"/>
+                <w:b/>
+                <w:bCs/>
+                <w:color w:val="000000"/>
+                <w:szCs w:val="28"/>
+                <w:lang w:eastAsia="es-ES_tradnl"/>
+              </w:rPr>
+              <w:t>PEDIR AYUDA</w:t>
             </w:r>
           </w:p>
         </w:tc>
@@ -8644,26 +8226,24 @@
             <w:pPr>
               <w:jc w:val="center"/>
               <w:rPr>
-                <w:rFonts w:ascii="Calibri" w:eastAsia="Times New Roman" w:hAnsi="Calibri" w:cs="Times New Roman"/>
-                <w:b/>
-                <w:bCs/>
-                <w:color w:val="000000"/>
-                <w:sz w:val="21"/>
+                <w:rFonts w:eastAsia="Times New Roman" w:cs="Times New Roman"/>
+                <w:b/>
+                <w:bCs/>
+                <w:color w:val="000000"/>
                 <w:szCs w:val="28"/>
                 <w:lang w:eastAsia="es-ES_tradnl"/>
               </w:rPr>
             </w:pPr>
             <w:r>
               <w:rPr>
-                <w:rFonts w:ascii="Calibri" w:eastAsia="Times New Roman" w:hAnsi="Calibri" w:cs="Times New Roman"/>
-                <w:b/>
-                <w:bCs/>
-                <w:color w:val="000000"/>
-                <w:sz w:val="21"/>
-                <w:szCs w:val="28"/>
-                <w:lang w:eastAsia="es-ES_tradnl"/>
-              </w:rPr>
-              <w:t xml:space="preserve"> Mientras estén en su rango de visión los avisa para pedir ayuda</w:t>
+                <w:rFonts w:eastAsia="Times New Roman" w:cs="Times New Roman"/>
+                <w:b/>
+                <w:bCs/>
+                <w:color w:val="000000"/>
+                <w:szCs w:val="28"/>
+                <w:lang w:eastAsia="es-ES_tradnl"/>
+              </w:rPr>
+              <w:t>Se comunicará con el compañero más cercano usando todos los medios a su alcance</w:t>
             </w:r>
           </w:p>
         </w:tc>
@@ -8689,26 +8269,24 @@
             <w:pPr>
               <w:jc w:val="center"/>
               <w:rPr>
-                <w:rFonts w:ascii="Calibri" w:eastAsia="Times New Roman" w:hAnsi="Calibri" w:cs="Times New Roman"/>
-                <w:b/>
-                <w:bCs/>
-                <w:color w:val="000000"/>
-                <w:sz w:val="21"/>
+                <w:rFonts w:eastAsia="Times New Roman" w:cs="Times New Roman"/>
+                <w:b/>
+                <w:bCs/>
+                <w:color w:val="000000"/>
                 <w:szCs w:val="28"/>
                 <w:lang w:eastAsia="es-ES_tradnl"/>
               </w:rPr>
             </w:pPr>
             <w:r>
               <w:rPr>
-                <w:rFonts w:ascii="Calibri" w:eastAsia="Times New Roman" w:hAnsi="Calibri" w:cs="Times New Roman"/>
-                <w:b/>
-                <w:bCs/>
-                <w:color w:val="000000"/>
-                <w:sz w:val="21"/>
-                <w:szCs w:val="28"/>
-                <w:lang w:eastAsia="es-ES_tradnl"/>
-              </w:rPr>
-              <w:t>DAR ALARMA</w:t>
+                <w:rFonts w:eastAsia="Times New Roman" w:cs="Times New Roman"/>
+                <w:b/>
+                <w:bCs/>
+                <w:color w:val="000000"/>
+                <w:szCs w:val="28"/>
+                <w:lang w:eastAsia="es-ES_tradnl"/>
+              </w:rPr>
+              <w:t>CAMBIAR A ESTADO DE ALERTA</w:t>
             </w:r>
           </w:p>
         </w:tc>
@@ -8729,41 +8307,49 @@
             <w:pPr>
               <w:jc w:val="center"/>
               <w:rPr>
-                <w:rFonts w:ascii="Calibri" w:eastAsia="Times New Roman" w:hAnsi="Calibri" w:cs="Times New Roman"/>
-                <w:b/>
-                <w:bCs/>
-                <w:color w:val="000000"/>
-                <w:sz w:val="21"/>
+                <w:rFonts w:eastAsia="Times New Roman" w:cs="Times New Roman"/>
+                <w:b/>
+                <w:bCs/>
+                <w:color w:val="000000"/>
                 <w:szCs w:val="28"/>
                 <w:lang w:eastAsia="es-ES_tradnl"/>
               </w:rPr>
             </w:pPr>
             <w:r>
               <w:rPr>
-                <w:rFonts w:ascii="Calibri" w:eastAsia="Times New Roman" w:hAnsi="Calibri" w:cs="Times New Roman"/>
-                <w:b/>
-                <w:bCs/>
-                <w:color w:val="000000"/>
-                <w:sz w:val="21"/>
-                <w:szCs w:val="28"/>
-                <w:lang w:eastAsia="es-ES_tradnl"/>
-              </w:rPr>
-              <w:t xml:space="preserve">Si ve al </w:t>
+                <w:rFonts w:eastAsia="Times New Roman" w:cs="Times New Roman"/>
+                <w:b/>
+                <w:bCs/>
+                <w:color w:val="000000"/>
+                <w:szCs w:val="28"/>
+                <w:lang w:eastAsia="es-ES_tradnl"/>
+              </w:rPr>
+              <w:t xml:space="preserve">Cuando das la alarma, cuando escuchas una alarma o sabes que el </w:t>
             </w:r>
             <w:proofErr w:type="spellStart"/>
             <w:r>
               <w:rPr>
-                <w:rFonts w:ascii="Calibri" w:eastAsia="Times New Roman" w:hAnsi="Calibri" w:cs="Times New Roman"/>
-                <w:b/>
-                <w:bCs/>
-                <w:color w:val="000000"/>
-                <w:sz w:val="21"/>
+                <w:rFonts w:eastAsia="Times New Roman" w:cs="Times New Roman"/>
+                <w:b/>
+                <w:bCs/>
+                <w:color w:val="000000"/>
                 <w:szCs w:val="28"/>
                 <w:lang w:eastAsia="es-ES_tradnl"/>
               </w:rPr>
               <w:t>player</w:t>
             </w:r>
             <w:proofErr w:type="spellEnd"/>
+            <w:r>
+              <w:rPr>
+                <w:rFonts w:eastAsia="Times New Roman" w:cs="Times New Roman"/>
+                <w:b/>
+                <w:bCs/>
+                <w:color w:val="000000"/>
+                <w:szCs w:val="28"/>
+                <w:lang w:eastAsia="es-ES_tradnl"/>
+              </w:rPr>
+              <w:t xml:space="preserve"> está cerca</w:t>
+            </w:r>
           </w:p>
         </w:tc>
       </w:tr>
@@ -8788,26 +8374,24 @@
             <w:pPr>
               <w:jc w:val="center"/>
               <w:rPr>
-                <w:rFonts w:ascii="Calibri" w:eastAsia="Times New Roman" w:hAnsi="Calibri" w:cs="Times New Roman"/>
-                <w:b/>
-                <w:bCs/>
-                <w:color w:val="000000"/>
-                <w:sz w:val="21"/>
+                <w:rFonts w:eastAsia="Times New Roman" w:cs="Times New Roman"/>
+                <w:b/>
+                <w:bCs/>
+                <w:color w:val="000000"/>
                 <w:szCs w:val="28"/>
                 <w:lang w:eastAsia="es-ES_tradnl"/>
               </w:rPr>
             </w:pPr>
             <w:r>
               <w:rPr>
-                <w:rFonts w:ascii="Calibri" w:eastAsia="Times New Roman" w:hAnsi="Calibri" w:cs="Times New Roman"/>
-                <w:b/>
-                <w:bCs/>
-                <w:color w:val="000000"/>
-                <w:sz w:val="21"/>
-                <w:szCs w:val="28"/>
-                <w:lang w:eastAsia="es-ES_tradnl"/>
-              </w:rPr>
-              <w:t>AVISAR POR RADIO</w:t>
+                <w:rFonts w:eastAsia="Times New Roman" w:cs="Times New Roman"/>
+                <w:b/>
+                <w:bCs/>
+                <w:color w:val="000000"/>
+                <w:szCs w:val="28"/>
+                <w:lang w:eastAsia="es-ES_tradnl"/>
+              </w:rPr>
+              <w:t>CAMBIAR A ESTADO DE SOSPECHA</w:t>
             </w:r>
           </w:p>
         </w:tc>
@@ -8828,244 +8412,20 @@
             <w:pPr>
               <w:jc w:val="center"/>
               <w:rPr>
-                <w:rFonts w:ascii="Calibri" w:eastAsia="Times New Roman" w:hAnsi="Calibri" w:cs="Times New Roman"/>
-                <w:b/>
-                <w:bCs/>
-                <w:color w:val="000000"/>
-                <w:sz w:val="21"/>
+                <w:rFonts w:eastAsia="Times New Roman" w:cs="Times New Roman"/>
+                <w:b/>
+                <w:bCs/>
+                <w:color w:val="000000"/>
                 <w:szCs w:val="28"/>
                 <w:lang w:eastAsia="es-ES_tradnl"/>
               </w:rPr>
             </w:pPr>
             <w:r>
               <w:rPr>
-                <w:rFonts w:ascii="Calibri" w:eastAsia="Times New Roman" w:hAnsi="Calibri" w:cs="Times New Roman"/>
-                <w:b/>
-                <w:bCs/>
-                <w:color w:val="000000"/>
-                <w:sz w:val="21"/>
-                <w:szCs w:val="28"/>
-                <w:lang w:eastAsia="es-ES_tradnl"/>
-              </w:rPr>
-              <w:t xml:space="preserve">Llamará a </w:t>
-            </w:r>
-            <w:proofErr w:type="spellStart"/>
-            <w:r>
-              <w:rPr>
-                <w:rFonts w:ascii="Calibri" w:eastAsia="Times New Roman" w:hAnsi="Calibri" w:cs="Times New Roman"/>
-                <w:b/>
-                <w:bCs/>
-                <w:color w:val="000000"/>
-                <w:sz w:val="21"/>
-                <w:szCs w:val="28"/>
-                <w:lang w:eastAsia="es-ES_tradnl"/>
-              </w:rPr>
-              <w:t>NPCs</w:t>
-            </w:r>
-            <w:proofErr w:type="spellEnd"/>
-            <w:r>
-              <w:rPr>
-                <w:rFonts w:ascii="Calibri" w:eastAsia="Times New Roman" w:hAnsi="Calibri" w:cs="Times New Roman"/>
-                <w:b/>
-                <w:bCs/>
-                <w:color w:val="000000"/>
-                <w:sz w:val="21"/>
-                <w:szCs w:val="28"/>
-                <w:lang w:eastAsia="es-ES_tradnl"/>
-              </w:rPr>
-              <w:t xml:space="preserve"> para que vayan a ayudarle</w:t>
-            </w:r>
-          </w:p>
-        </w:tc>
-      </w:tr>
-      <w:tr>
-        <w:trPr>
-          <w:trHeight w:val="79"/>
-        </w:trPr>
-        <w:tc>
-          <w:tcPr>
-            <w:tcW w:w="2860" w:type="dxa"/>
-            <w:tcBorders>
-              <w:top w:val="single" w:sz="4" w:space="0" w:color="auto"/>
-              <w:left w:val="single" w:sz="4" w:space="0" w:color="auto"/>
-              <w:bottom w:val="single" w:sz="4" w:space="0" w:color="auto"/>
-              <w:right w:val="single" w:sz="4" w:space="0" w:color="000000"/>
-            </w:tcBorders>
-            <w:shd w:val="clear" w:color="auto" w:fill="auto"/>
-            <w:vAlign w:val="center"/>
-            <w:hideMark/>
-          </w:tcPr>
-          <w:p>
-            <w:pPr>
-              <w:jc w:val="center"/>
-              <w:rPr>
-                <w:rFonts w:ascii="Calibri" w:eastAsia="Times New Roman" w:hAnsi="Calibri" w:cs="Times New Roman"/>
-                <w:b/>
-                <w:bCs/>
-                <w:color w:val="000000"/>
-                <w:sz w:val="21"/>
-                <w:szCs w:val="28"/>
-                <w:lang w:eastAsia="es-ES_tradnl"/>
-              </w:rPr>
-            </w:pPr>
-            <w:r>
-              <w:rPr>
-                <w:rFonts w:ascii="Calibri" w:eastAsia="Times New Roman" w:hAnsi="Calibri" w:cs="Times New Roman"/>
-                <w:b/>
-                <w:bCs/>
-                <w:color w:val="000000"/>
-                <w:sz w:val="21"/>
-                <w:szCs w:val="28"/>
-                <w:lang w:eastAsia="es-ES_tradnl"/>
-              </w:rPr>
-              <w:t>CAMBIAR A ESTADO DE ALERTA</w:t>
-            </w:r>
-          </w:p>
-        </w:tc>
-        <w:tc>
-          <w:tcPr>
-            <w:tcW w:w="5820" w:type="dxa"/>
-            <w:tcBorders>
-              <w:top w:val="single" w:sz="4" w:space="0" w:color="auto"/>
-              <w:left w:val="nil"/>
-              <w:bottom w:val="single" w:sz="4" w:space="0" w:color="auto"/>
-              <w:right w:val="single" w:sz="4" w:space="0" w:color="000000"/>
-            </w:tcBorders>
-            <w:shd w:val="clear" w:color="auto" w:fill="auto"/>
-            <w:vAlign w:val="center"/>
-            <w:hideMark/>
-          </w:tcPr>
-          <w:p>
-            <w:pPr>
-              <w:jc w:val="center"/>
-              <w:rPr>
-                <w:rFonts w:ascii="Calibri" w:eastAsia="Times New Roman" w:hAnsi="Calibri" w:cs="Times New Roman"/>
-                <w:b/>
-                <w:bCs/>
-                <w:color w:val="000000"/>
-                <w:sz w:val="21"/>
-                <w:szCs w:val="28"/>
-                <w:lang w:eastAsia="es-ES_tradnl"/>
-              </w:rPr>
-            </w:pPr>
-            <w:r>
-              <w:rPr>
-                <w:rFonts w:ascii="Calibri" w:eastAsia="Times New Roman" w:hAnsi="Calibri" w:cs="Times New Roman"/>
-                <w:b/>
-                <w:bCs/>
-                <w:color w:val="000000"/>
-                <w:sz w:val="21"/>
-                <w:szCs w:val="28"/>
-                <w:lang w:eastAsia="es-ES_tradnl"/>
-              </w:rPr>
-              <w:t xml:space="preserve">Cuando das la alarma, cuando escuchas una alarma o sabes que el </w:t>
-            </w:r>
-            <w:proofErr w:type="spellStart"/>
-            <w:r>
-              <w:rPr>
-                <w:rFonts w:ascii="Calibri" w:eastAsia="Times New Roman" w:hAnsi="Calibri" w:cs="Times New Roman"/>
-                <w:b/>
-                <w:bCs/>
-                <w:color w:val="000000"/>
-                <w:sz w:val="21"/>
-                <w:szCs w:val="28"/>
-                <w:lang w:eastAsia="es-ES_tradnl"/>
-              </w:rPr>
-              <w:t>player</w:t>
-            </w:r>
-            <w:proofErr w:type="spellEnd"/>
-            <w:r>
-              <w:rPr>
-                <w:rFonts w:ascii="Calibri" w:eastAsia="Times New Roman" w:hAnsi="Calibri" w:cs="Times New Roman"/>
-                <w:b/>
-                <w:bCs/>
-                <w:color w:val="000000"/>
-                <w:sz w:val="21"/>
-                <w:szCs w:val="28"/>
-                <w:lang w:eastAsia="es-ES_tradnl"/>
-              </w:rPr>
-              <w:t xml:space="preserve"> está cerca</w:t>
-            </w:r>
-          </w:p>
-        </w:tc>
-      </w:tr>
-      <w:tr>
-        <w:trPr>
-          <w:trHeight w:val="79"/>
-        </w:trPr>
-        <w:tc>
-          <w:tcPr>
-            <w:tcW w:w="2860" w:type="dxa"/>
-            <w:tcBorders>
-              <w:top w:val="single" w:sz="4" w:space="0" w:color="auto"/>
-              <w:left w:val="single" w:sz="4" w:space="0" w:color="auto"/>
-              <w:bottom w:val="single" w:sz="4" w:space="0" w:color="auto"/>
-              <w:right w:val="single" w:sz="4" w:space="0" w:color="000000"/>
-            </w:tcBorders>
-            <w:shd w:val="clear" w:color="auto" w:fill="auto"/>
-            <w:vAlign w:val="center"/>
-            <w:hideMark/>
-          </w:tcPr>
-          <w:p>
-            <w:pPr>
-              <w:jc w:val="center"/>
-              <w:rPr>
-                <w:rFonts w:ascii="Calibri" w:eastAsia="Times New Roman" w:hAnsi="Calibri" w:cs="Times New Roman"/>
-                <w:b/>
-                <w:bCs/>
-                <w:color w:val="000000"/>
-                <w:sz w:val="21"/>
-                <w:szCs w:val="28"/>
-                <w:lang w:eastAsia="es-ES_tradnl"/>
-              </w:rPr>
-            </w:pPr>
-            <w:r>
-              <w:rPr>
-                <w:rFonts w:ascii="Calibri" w:eastAsia="Times New Roman" w:hAnsi="Calibri" w:cs="Times New Roman"/>
-                <w:b/>
-                <w:bCs/>
-                <w:color w:val="000000"/>
-                <w:sz w:val="21"/>
-                <w:szCs w:val="28"/>
-                <w:lang w:eastAsia="es-ES_tradnl"/>
-              </w:rPr>
-              <w:t>CAMBIAR A ESTADO DE SOSPECHA</w:t>
-            </w:r>
-          </w:p>
-        </w:tc>
-        <w:tc>
-          <w:tcPr>
-            <w:tcW w:w="5820" w:type="dxa"/>
-            <w:tcBorders>
-              <w:top w:val="single" w:sz="4" w:space="0" w:color="auto"/>
-              <w:left w:val="nil"/>
-              <w:bottom w:val="single" w:sz="4" w:space="0" w:color="auto"/>
-              <w:right w:val="single" w:sz="4" w:space="0" w:color="000000"/>
-            </w:tcBorders>
-            <w:shd w:val="clear" w:color="auto" w:fill="auto"/>
-            <w:vAlign w:val="center"/>
-            <w:hideMark/>
-          </w:tcPr>
-          <w:p>
-            <w:pPr>
-              <w:jc w:val="center"/>
-              <w:rPr>
-                <w:rFonts w:ascii="Calibri" w:eastAsia="Times New Roman" w:hAnsi="Calibri" w:cs="Times New Roman"/>
-                <w:b/>
-                <w:bCs/>
-                <w:color w:val="000000"/>
-                <w:sz w:val="21"/>
-                <w:szCs w:val="28"/>
-                <w:lang w:eastAsia="es-ES_tradnl"/>
-              </w:rPr>
-            </w:pPr>
-            <w:r>
-              <w:rPr>
-                <w:rFonts w:ascii="Calibri" w:eastAsia="Times New Roman" w:hAnsi="Calibri" w:cs="Times New Roman"/>
-                <w:b/>
-                <w:bCs/>
-                <w:color w:val="000000"/>
-                <w:sz w:val="21"/>
+                <w:rFonts w:eastAsia="Times New Roman" w:cs="Times New Roman"/>
+                <w:b/>
+                <w:bCs/>
+                <w:color w:val="000000"/>
                 <w:szCs w:val="28"/>
                 <w:lang w:eastAsia="es-ES_tradnl"/>
               </w:rPr>
@@ -9080,23 +8440,23 @@
       <w:pPr>
         <w:pStyle w:val="Ttulo3"/>
       </w:pPr>
-      <w:bookmarkStart w:id="30" w:name="_Toc467265238"/>
+      <w:bookmarkStart w:id="29" w:name="_Toc467265238"/>
       <w:r>
         <w:t>Árbol de decisión</w:t>
       </w:r>
-      <w:bookmarkEnd w:id="30"/>
+      <w:bookmarkEnd w:id="29"/>
     </w:p>
     <w:p>
       <w:r>
         <w:rPr>
           <w:noProof/>
-          <w:lang w:eastAsia="es-ES_tradnl"/>
+          <w:lang w:val="es-ES" w:eastAsia="es-ES"/>
         </w:rPr>
         <w:drawing>
-          <wp:inline distT="0" distB="0" distL="0" distR="0" wp14:anchorId="35A6AA86" wp14:editId="2BB24118">
-            <wp:extent cx="5396230" cy="3935095"/>
-            <wp:effectExtent l="0" t="0" r="0" b="1905"/>
-            <wp:docPr id="8" name="Imagen 8"/>
+          <wp:inline distT="0" distB="0" distL="0" distR="0" wp14:anchorId="381E2BD4" wp14:editId="7B3658A6">
+            <wp:extent cx="5396230" cy="3242945"/>
+            <wp:effectExtent l="0" t="0" r="0" b="0"/>
+            <wp:docPr id="10" name="Imagen 10"/>
             <wp:cNvGraphicFramePr>
               <a:graphicFrameLocks xmlns:a="http://schemas.openxmlformats.org/drawingml/2006/main" noChangeAspect="1"/>
             </wp:cNvGraphicFramePr>
@@ -9104,7 +8464,7 @@
               <a:graphicData uri="http://schemas.openxmlformats.org/drawingml/2006/picture">
                 <pic:pic xmlns:pic="http://schemas.openxmlformats.org/drawingml/2006/picture">
                   <pic:nvPicPr>
-                    <pic:cNvPr id="8" name="frightened tree.png"/>
+                    <pic:cNvPr id="10" name="frightened tree.png"/>
                     <pic:cNvPicPr/>
                   </pic:nvPicPr>
                   <pic:blipFill>
@@ -9122,7 +8482,7 @@
                   <pic:spPr>
                     <a:xfrm>
                       <a:off x="0" y="0"/>
-                      <a:ext cx="5396230" cy="3935095"/>
+                      <a:ext cx="5396230" cy="3242945"/>
                     </a:xfrm>
                     <a:prstGeom prst="rect">
                       <a:avLst/>
@@ -9153,10 +8513,9 @@
       <w:pPr>
         <w:pStyle w:val="Ttulo1"/>
       </w:pPr>
-      <w:bookmarkStart w:id="31" w:name="_Toc467265239"/>
+      <w:bookmarkStart w:id="30" w:name="_Toc467265239"/>
       <w:proofErr w:type="spellStart"/>
       <w:r>
-        <w:lastRenderedPageBreak/>
         <w:t>Behaviour</w:t>
       </w:r>
       <w:proofErr w:type="spellEnd"/>
@@ -9171,7 +8530,7 @@
       <w:r>
         <w:t xml:space="preserve"> (Árbol de comportamiento)</w:t>
       </w:r>
-      <w:bookmarkEnd w:id="31"/>
+      <w:bookmarkEnd w:id="30"/>
     </w:p>
     <w:p/>
     <w:p>
@@ -9193,15 +8552,6 @@
       <w:proofErr w:type="spellEnd"/>
       <w:r>
         <w:t xml:space="preserve"> para buscar la alarma o busca al compañero más cercano.</w:t>
-      </w:r>
-    </w:p>
-    <w:p/>
-    <w:p>
-      <w:r>
-        <w:t>La forma de exponer los diferentes arboles lo haremos como en los apartados anteriores por estado.</w:t>
-      </w:r>
-      <w:r>
-        <w:t xml:space="preserve"> Puede ser que ciertos estados no tengan árbol pues sus decisiones no necesitan comprobar cómo llevar estas a cabo.</w:t>
       </w:r>
     </w:p>
     <w:p/>
@@ -9209,51 +8559,65 @@
       <w:pPr>
         <w:pStyle w:val="Ttulo2"/>
       </w:pPr>
-      <w:bookmarkStart w:id="32" w:name="_Toc467265240"/>
-      <w:r>
-        <w:t>ESTANDAR</w:t>
-      </w:r>
-      <w:bookmarkEnd w:id="32"/>
+      <w:r>
+        <w:t>Árbol</w:t>
+      </w:r>
     </w:p>
     <w:p>
       <w:pPr>
-        <w:pStyle w:val="Ttulo2"/>
+        <w:rPr>
+          <w:u w:val="single"/>
+        </w:rPr>
       </w:pPr>
-      <w:bookmarkStart w:id="33" w:name="_Toc467265241"/>
-      <w:r>
-        <w:t>SOSPECHA</w:t>
-      </w:r>
-      <w:bookmarkEnd w:id="33"/>
-    </w:p>
-    <w:p>
-      <w:pPr>
-        <w:pStyle w:val="Ttulo2"/>
-      </w:pPr>
-      <w:bookmarkStart w:id="34" w:name="_Toc467265242"/>
-      <w:r>
-        <w:t>ALERTA</w:t>
-      </w:r>
-      <w:bookmarkEnd w:id="34"/>
-    </w:p>
-    <w:p>
-      <w:pPr>
-        <w:pStyle w:val="Ttulo2"/>
-      </w:pPr>
-      <w:bookmarkStart w:id="35" w:name="_Toc467265243"/>
-      <w:r>
-        <w:t>AGRESIVO</w:t>
-      </w:r>
-      <w:bookmarkEnd w:id="35"/>
-    </w:p>
-    <w:p>
-      <w:pPr>
-        <w:pStyle w:val="Ttulo2"/>
-      </w:pPr>
-      <w:bookmarkStart w:id="36" w:name="_Toc467265244"/>
-      <w:r>
-        <w:t>ASUSTADO</w:t>
-      </w:r>
-      <w:bookmarkEnd w:id="36"/>
+      <w:bookmarkStart w:id="31" w:name="_GoBack"/>
+      <w:r>
+        <w:rPr>
+          <w:noProof/>
+          <w:lang w:val="es-ES" w:eastAsia="es-ES"/>
+        </w:rPr>
+        <w:drawing>
+          <wp:inline distT="0" distB="0" distL="0" distR="0" wp14:anchorId="32FB2152" wp14:editId="4A2A7CB6">
+            <wp:extent cx="5396230" cy="5128260"/>
+            <wp:effectExtent l="0" t="0" r="0" b="0"/>
+            <wp:docPr id="16" name="Imagen 16"/>
+            <wp:cNvGraphicFramePr>
+              <a:graphicFrameLocks xmlns:a="http://schemas.openxmlformats.org/drawingml/2006/main" noChangeAspect="1"/>
+            </wp:cNvGraphicFramePr>
+            <a:graphic xmlns:a="http://schemas.openxmlformats.org/drawingml/2006/main">
+              <a:graphicData uri="http://schemas.openxmlformats.org/drawingml/2006/picture">
+                <pic:pic xmlns:pic="http://schemas.openxmlformats.org/drawingml/2006/picture">
+                  <pic:nvPicPr>
+                    <pic:cNvPr id="16" name="Pedir ayuda.png"/>
+                    <pic:cNvPicPr/>
+                  </pic:nvPicPr>
+                  <pic:blipFill>
+                    <a:blip r:embed="rId12">
+                      <a:extLst>
+                        <a:ext uri="{28A0092B-C50C-407E-A947-70E740481C1C}">
+                          <a14:useLocalDpi xmlns:a14="http://schemas.microsoft.com/office/drawing/2010/main" val="0"/>
+                        </a:ext>
+                      </a:extLst>
+                    </a:blip>
+                    <a:stretch>
+                      <a:fillRect/>
+                    </a:stretch>
+                  </pic:blipFill>
+                  <pic:spPr>
+                    <a:xfrm>
+                      <a:off x="0" y="0"/>
+                      <a:ext cx="5396230" cy="5128260"/>
+                    </a:xfrm>
+                    <a:prstGeom prst="rect">
+                      <a:avLst/>
+                    </a:prstGeom>
+                  </pic:spPr>
+                </pic:pic>
+              </a:graphicData>
+            </a:graphic>
+          </wp:inline>
+        </w:drawing>
+      </w:r>
+      <w:bookmarkEnd w:id="31"/>
     </w:p>
     <w:sectPr>
       <w:pgSz w:w="11900" w:h="16840"/>
@@ -9267,8 +8631,8 @@
 </file>
 
 <file path=word/numbering.xml><?xml version="1.0" encoding="utf-8"?>
-<w:numbering xmlns:wpc="http://schemas.microsoft.com/office/word/2010/wordprocessingCanvas" xmlns:mo="http://schemas.microsoft.com/office/mac/office/2008/main" xmlns:mc="http://schemas.openxmlformats.org/markup-compatibility/2006" xmlns:mv="urn:schemas-microsoft-com:mac:vml" xmlns:o="urn:schemas-microsoft-com:office:office" xmlns:r="http://schemas.openxmlformats.org/officeDocument/2006/relationships" xmlns:m="http://schemas.openxmlformats.org/officeDocument/2006/math" xmlns:v="urn:schemas-microsoft-com:vml" xmlns:wp14="http://schemas.microsoft.com/office/word/2010/wordprocessingDrawing" xmlns:wp="http://schemas.openxmlformats.org/drawingml/2006/wordprocessingDrawing" xmlns:w10="urn:schemas-microsoft-com:office:word" xmlns:w="http://schemas.openxmlformats.org/wordprocessingml/2006/main" xmlns:w14="http://schemas.microsoft.com/office/word/2010/wordml" xmlns:w15="http://schemas.microsoft.com/office/word/2012/wordml" xmlns:wpg="http://schemas.microsoft.com/office/word/2010/wordprocessingGroup" xmlns:wpi="http://schemas.microsoft.com/office/word/2010/wordprocessingInk" xmlns:wne="http://schemas.microsoft.com/office/word/2006/wordml" xmlns:wps="http://schemas.microsoft.com/office/word/2010/wordprocessingShape" mc:Ignorable="w14 w15 wp14">
-  <w:abstractNum w:abstractNumId="0">
+<w:numbering xmlns:wpc="http://schemas.microsoft.com/office/word/2010/wordprocessingCanvas" xmlns:cx="http://schemas.microsoft.com/office/drawing/2014/chartex" xmlns:cx1="http://schemas.microsoft.com/office/drawing/2015/9/8/chartex" xmlns:cx2="http://schemas.microsoft.com/office/drawing/2015/10/21/chartex" xmlns:cx3="http://schemas.microsoft.com/office/drawing/2016/5/9/chartex" xmlns:cx4="http://schemas.microsoft.com/office/drawing/2016/5/10/chartex" xmlns:cx5="http://schemas.microsoft.com/office/drawing/2016/5/11/chartex" xmlns:mc="http://schemas.openxmlformats.org/markup-compatibility/2006" xmlns:o="urn:schemas-microsoft-com:office:office" xmlns:r="http://schemas.openxmlformats.org/officeDocument/2006/relationships" xmlns:m="http://schemas.openxmlformats.org/officeDocument/2006/math" xmlns:v="urn:schemas-microsoft-com:vml" xmlns:wp14="http://schemas.microsoft.com/office/word/2010/wordprocessingDrawing" xmlns:wp="http://schemas.openxmlformats.org/drawingml/2006/wordprocessingDrawing" xmlns:w10="urn:schemas-microsoft-com:office:word" xmlns:w="http://schemas.openxmlformats.org/wordprocessingml/2006/main" xmlns:w14="http://schemas.microsoft.com/office/word/2010/wordml" xmlns:w15="http://schemas.microsoft.com/office/word/2012/wordml" xmlns:w16se="http://schemas.microsoft.com/office/word/2015/wordml/symex" xmlns:wpg="http://schemas.microsoft.com/office/word/2010/wordprocessingGroup" xmlns:wpi="http://schemas.microsoft.com/office/word/2010/wordprocessingInk" xmlns:wne="http://schemas.microsoft.com/office/word/2006/wordml" xmlns:wps="http://schemas.microsoft.com/office/word/2010/wordprocessingShape" mc:Ignorable="w14 w15 w16se wp14">
+  <w:abstractNum w:abstractNumId="0" w15:restartNumberingAfterBreak="0">
     <w:nsid w:val="022C7DC9"/>
     <w:multiLevelType w:val="hybridMultilevel"/>
     <w:tmpl w:val="C4301516"/>
@@ -9381,7 +8745,7 @@
       </w:rPr>
     </w:lvl>
   </w:abstractNum>
-  <w:abstractNum w:abstractNumId="1">
+  <w:abstractNum w:abstractNumId="1" w15:restartNumberingAfterBreak="0">
     <w:nsid w:val="1E4E42DA"/>
     <w:multiLevelType w:val="hybridMultilevel"/>
     <w:tmpl w:val="C5D86C58"/>
@@ -9494,7 +8858,7 @@
       </w:rPr>
     </w:lvl>
   </w:abstractNum>
-  <w:abstractNum w:abstractNumId="2">
+  <w:abstractNum w:abstractNumId="2" w15:restartNumberingAfterBreak="0">
     <w:nsid w:val="382C247D"/>
     <w:multiLevelType w:val="hybridMultilevel"/>
     <w:tmpl w:val="249CF650"/>
@@ -9607,7 +8971,7 @@
       </w:rPr>
     </w:lvl>
   </w:abstractNum>
-  <w:abstractNum w:abstractNumId="3">
+  <w:abstractNum w:abstractNumId="3" w15:restartNumberingAfterBreak="0">
     <w:nsid w:val="57CC63C0"/>
     <w:multiLevelType w:val="hybridMultilevel"/>
     <w:tmpl w:val="EB7EE500"/>
@@ -9720,7 +9084,7 @@
       </w:rPr>
     </w:lvl>
   </w:abstractNum>
-  <w:abstractNum w:abstractNumId="4">
+  <w:abstractNum w:abstractNumId="4" w15:restartNumberingAfterBreak="0">
     <w:nsid w:val="6C7C2DA3"/>
     <w:multiLevelType w:val="hybridMultilevel"/>
     <w:tmpl w:val="03E0230A"/>
@@ -9833,7 +9197,7 @@
       </w:rPr>
     </w:lvl>
   </w:abstractNum>
-  <w:abstractNum w:abstractNumId="5">
+  <w:abstractNum w:abstractNumId="5" w15:restartNumberingAfterBreak="0">
     <w:nsid w:val="7AC82762"/>
     <w:multiLevelType w:val="hybridMultilevel"/>
     <w:tmpl w:val="435EC2B6"/>
@@ -9968,7 +9332,7 @@
 </file>
 
 <file path=word/styles.xml><?xml version="1.0" encoding="utf-8"?>
-<w:styles xmlns:mc="http://schemas.openxmlformats.org/markup-compatibility/2006" xmlns:r="http://schemas.openxmlformats.org/officeDocument/2006/relationships" xmlns:w="http://schemas.openxmlformats.org/wordprocessingml/2006/main" xmlns:w14="http://schemas.microsoft.com/office/word/2010/wordml" xmlns:w15="http://schemas.microsoft.com/office/word/2012/wordml" mc:Ignorable="w14 w15">
+<w:styles xmlns:mc="http://schemas.openxmlformats.org/markup-compatibility/2006" xmlns:r="http://schemas.openxmlformats.org/officeDocument/2006/relationships" xmlns:w="http://schemas.openxmlformats.org/wordprocessingml/2006/main" xmlns:w14="http://schemas.microsoft.com/office/word/2010/wordml" xmlns:w15="http://schemas.microsoft.com/office/word/2012/wordml" xmlns:w16se="http://schemas.microsoft.com/office/word/2015/wordml/symex" mc:Ignorable="w14 w15 w16se">
   <w:docDefaults>
     <w:rPrDefault>
       <w:rPr>
@@ -9980,7 +9344,7 @@
     </w:rPrDefault>
     <w:pPrDefault/>
   </w:docDefaults>
-  <w:latentStyles w:defLockedState="0" w:defUIPriority="99" w:defSemiHidden="0" w:defUnhideWhenUsed="0" w:defQFormat="0" w:count="382">
+  <w:latentStyles w:defLockedState="0" w:defUIPriority="99" w:defSemiHidden="0" w:defUnhideWhenUsed="0" w:defQFormat="0" w:count="374">
     <w:lsdException w:name="Normal" w:uiPriority="0" w:qFormat="1"/>
     <w:lsdException w:name="heading 1" w:uiPriority="9" w:qFormat="1"/>
     <w:lsdException w:name="heading 2" w:semiHidden="1" w:uiPriority="9" w:unhideWhenUsed="1" w:qFormat="1"/>
@@ -10137,15 +9501,6 @@
     <w:lsdException w:name="Balloon Text" w:semiHidden="1" w:unhideWhenUsed="1"/>
     <w:lsdException w:name="Table Grid" w:uiPriority="39"/>
     <w:lsdException w:name="Table Theme" w:semiHidden="1" w:unhideWhenUsed="1"/>
-    <w:lsdException w:name="Note Level 1" w:semiHidden="1" w:unhideWhenUsed="1"/>
-    <w:lsdException w:name="Note Level 2" w:semiHidden="1" w:unhideWhenUsed="1"/>
-    <w:lsdException w:name="Note Level 3" w:semiHidden="1" w:unhideWhenUsed="1"/>
-    <w:lsdException w:name="Note Level 4" w:semiHidden="1" w:unhideWhenUsed="1"/>
-    <w:lsdException w:name="Note Level 5" w:semiHidden="1" w:unhideWhenUsed="1"/>
-    <w:lsdException w:name="Note Level 6" w:semiHidden="1" w:unhideWhenUsed="1"/>
-    <w:lsdException w:name="Note Level 7" w:semiHidden="1" w:unhideWhenUsed="1"/>
-    <w:lsdException w:name="Note Level 8" w:semiHidden="1" w:unhideWhenUsed="1"/>
-    <w:lsdException w:name="Note Level 9" w:semiHidden="1" w:unhideWhenUsed="1"/>
     <w:lsdException w:name="Placeholder Text" w:semiHidden="1"/>
     <w:lsdException w:name="No Spacing" w:uiPriority="1" w:qFormat="1"/>
     <w:lsdException w:name="Light Shading" w:uiPriority="60"/>
@@ -10514,7 +9869,6 @@
     <w:uiPriority w:val="39"/>
     <w:rsid w:val="005D133A"/>
     <w:tblPr>
-      <w:tblInd w:w="0" w:type="dxa"/>
       <w:tblBorders>
         <w:top w:val="single" w:sz="4" w:space="0" w:color="auto"/>
         <w:left w:val="single" w:sz="4" w:space="0" w:color="auto"/>
@@ -10523,12 +9877,6 @@
         <w:insideH w:val="single" w:sz="4" w:space="0" w:color="auto"/>
         <w:insideV w:val="single" w:sz="4" w:space="0" w:color="auto"/>
       </w:tblBorders>
-      <w:tblCellMar>
-        <w:top w:w="0" w:type="dxa"/>
-        <w:left w:w="108" w:type="dxa"/>
-        <w:bottom w:w="0" w:type="dxa"/>
-        <w:right w:w="108" w:type="dxa"/>
-      </w:tblCellMar>
     </w:tblPr>
   </w:style>
   <w:style w:type="table" w:styleId="Tabladecuadrcula2-nfasis1">
@@ -10539,19 +9887,12 @@
     <w:tblPr>
       <w:tblStyleRowBandSize w:val="1"/>
       <w:tblStyleColBandSize w:val="1"/>
-      <w:tblInd w:w="0" w:type="dxa"/>
       <w:tblBorders>
         <w:top w:val="single" w:sz="2" w:space="0" w:color="9CC2E5" w:themeColor="accent1" w:themeTint="99"/>
         <w:bottom w:val="single" w:sz="2" w:space="0" w:color="9CC2E5" w:themeColor="accent1" w:themeTint="99"/>
         <w:insideH w:val="single" w:sz="2" w:space="0" w:color="9CC2E5" w:themeColor="accent1" w:themeTint="99"/>
         <w:insideV w:val="single" w:sz="2" w:space="0" w:color="9CC2E5" w:themeColor="accent1" w:themeTint="99"/>
       </w:tblBorders>
-      <w:tblCellMar>
-        <w:top w:w="0" w:type="dxa"/>
-        <w:left w:w="108" w:type="dxa"/>
-        <w:bottom w:w="0" w:type="dxa"/>
-        <w:right w:w="108" w:type="dxa"/>
-      </w:tblCellMar>
     </w:tblPr>
     <w:tblStylePr w:type="firstRow">
       <w:rPr>
@@ -10618,7 +9959,6 @@
     <w:tblPr>
       <w:tblStyleRowBandSize w:val="1"/>
       <w:tblStyleColBandSize w:val="1"/>
-      <w:tblInd w:w="0" w:type="dxa"/>
       <w:tblBorders>
         <w:top w:val="single" w:sz="4" w:space="0" w:color="B4C6E7" w:themeColor="accent5" w:themeTint="66"/>
         <w:left w:val="single" w:sz="4" w:space="0" w:color="B4C6E7" w:themeColor="accent5" w:themeTint="66"/>
@@ -10627,12 +9967,6 @@
         <w:insideH w:val="single" w:sz="4" w:space="0" w:color="B4C6E7" w:themeColor="accent5" w:themeTint="66"/>
         <w:insideV w:val="single" w:sz="4" w:space="0" w:color="B4C6E7" w:themeColor="accent5" w:themeTint="66"/>
       </w:tblBorders>
-      <w:tblCellMar>
-        <w:top w:w="0" w:type="dxa"/>
-        <w:left w:w="108" w:type="dxa"/>
-        <w:bottom w:w="0" w:type="dxa"/>
-        <w:right w:w="108" w:type="dxa"/>
-      </w:tblCellMar>
     </w:tblPr>
     <w:tblStylePr w:type="firstRow">
       <w:rPr>
@@ -10679,7 +10013,6 @@
     <w:tblPr>
       <w:tblStyleRowBandSize w:val="1"/>
       <w:tblStyleColBandSize w:val="1"/>
-      <w:tblInd w:w="0" w:type="dxa"/>
       <w:tblBorders>
         <w:top w:val="single" w:sz="4" w:space="0" w:color="FFFFFF" w:themeColor="background1"/>
         <w:left w:val="single" w:sz="4" w:space="0" w:color="FFFFFF" w:themeColor="background1"/>
@@ -10688,12 +10021,6 @@
         <w:insideH w:val="single" w:sz="4" w:space="0" w:color="FFFFFF" w:themeColor="background1"/>
         <w:insideV w:val="single" w:sz="4" w:space="0" w:color="FFFFFF" w:themeColor="background1"/>
       </w:tblBorders>
-      <w:tblCellMar>
-        <w:top w:w="0" w:type="dxa"/>
-        <w:left w:w="108" w:type="dxa"/>
-        <w:bottom w:w="0" w:type="dxa"/>
-        <w:right w:w="108" w:type="dxa"/>
-      </w:tblCellMar>
     </w:tblPr>
     <w:tcPr>
       <w:shd w:val="clear" w:color="auto" w:fill="CCCCCC" w:themeFill="text1" w:themeFillTint="33"/>
@@ -10789,7 +10116,6 @@
     <w:tblPr>
       <w:tblStyleRowBandSize w:val="1"/>
       <w:tblStyleColBandSize w:val="1"/>
-      <w:tblInd w:w="0" w:type="dxa"/>
       <w:tblBorders>
         <w:top w:val="single" w:sz="4" w:space="0" w:color="FFFFFF" w:themeColor="background1"/>
         <w:left w:val="single" w:sz="4" w:space="0" w:color="FFFFFF" w:themeColor="background1"/>
@@ -10798,12 +10124,6 @@
         <w:insideH w:val="single" w:sz="4" w:space="0" w:color="FFFFFF" w:themeColor="background1"/>
         <w:insideV w:val="single" w:sz="4" w:space="0" w:color="FFFFFF" w:themeColor="background1"/>
       </w:tblBorders>
-      <w:tblCellMar>
-        <w:top w:w="0" w:type="dxa"/>
-        <w:left w:w="108" w:type="dxa"/>
-        <w:bottom w:w="0" w:type="dxa"/>
-        <w:right w:w="108" w:type="dxa"/>
-      </w:tblCellMar>
     </w:tblPr>
     <w:tcPr>
       <w:shd w:val="clear" w:color="auto" w:fill="FFF2CC" w:themeFill="accent4" w:themeFillTint="33"/>
@@ -10899,7 +10219,6 @@
     <w:tblPr>
       <w:tblStyleRowBandSize w:val="1"/>
       <w:tblStyleColBandSize w:val="1"/>
-      <w:tblInd w:w="0" w:type="dxa"/>
       <w:tblBorders>
         <w:top w:val="single" w:sz="4" w:space="0" w:color="FFFFFF" w:themeColor="background1"/>
         <w:left w:val="single" w:sz="4" w:space="0" w:color="FFFFFF" w:themeColor="background1"/>
@@ -10908,12 +10227,6 @@
         <w:insideH w:val="single" w:sz="4" w:space="0" w:color="FFFFFF" w:themeColor="background1"/>
         <w:insideV w:val="single" w:sz="4" w:space="0" w:color="FFFFFF" w:themeColor="background1"/>
       </w:tblBorders>
-      <w:tblCellMar>
-        <w:top w:w="0" w:type="dxa"/>
-        <w:left w:w="108" w:type="dxa"/>
-        <w:bottom w:w="0" w:type="dxa"/>
-        <w:right w:w="108" w:type="dxa"/>
-      </w:tblCellMar>
     </w:tblPr>
     <w:tcPr>
       <w:shd w:val="clear" w:color="auto" w:fill="EDEDED" w:themeFill="accent3" w:themeFillTint="33"/>
@@ -11009,7 +10322,6 @@
     <w:tblPr>
       <w:tblStyleRowBandSize w:val="1"/>
       <w:tblStyleColBandSize w:val="1"/>
-      <w:tblInd w:w="0" w:type="dxa"/>
       <w:tblBorders>
         <w:top w:val="single" w:sz="4" w:space="0" w:color="FFFFFF" w:themeColor="background1"/>
         <w:left w:val="single" w:sz="4" w:space="0" w:color="FFFFFF" w:themeColor="background1"/>
@@ -11018,12 +10330,6 @@
         <w:insideH w:val="single" w:sz="4" w:space="0" w:color="FFFFFF" w:themeColor="background1"/>
         <w:insideV w:val="single" w:sz="4" w:space="0" w:color="FFFFFF" w:themeColor="background1"/>
       </w:tblBorders>
-      <w:tblCellMar>
-        <w:top w:w="0" w:type="dxa"/>
-        <w:left w:w="108" w:type="dxa"/>
-        <w:bottom w:w="0" w:type="dxa"/>
-        <w:right w:w="108" w:type="dxa"/>
-      </w:tblCellMar>
     </w:tblPr>
     <w:tcPr>
       <w:shd w:val="clear" w:color="auto" w:fill="E2EFD9" w:themeFill="accent6" w:themeFillTint="33"/>
@@ -11135,7 +10441,7 @@
       <w:color w:val="1F4D78" w:themeColor="accent1" w:themeShade="7F"/>
     </w:rPr>
   </w:style>
-  <w:style w:type="paragraph" w:styleId="TtulodeTDC">
+  <w:style w:type="paragraph" w:styleId="TtuloTDC">
     <w:name w:val="TOC Heading"/>
     <w:basedOn w:val="Ttulo1"/>
     <w:next w:val="Normal"/>
@@ -11569,7 +10875,7 @@
 </file>
 
 <file path=customXml/itemProps1.xml><?xml version="1.0" encoding="utf-8"?>
-<ds:datastoreItem xmlns:ds="http://schemas.openxmlformats.org/officeDocument/2006/customXml" ds:itemID="{2FEA0003-F9FF-2649-BC26-B84CC298555C}">
+<ds:datastoreItem xmlns:ds="http://schemas.openxmlformats.org/officeDocument/2006/customXml" ds:itemID="{076B4257-E17A-4905-877F-5392F53C9738}">
   <ds:schemaRefs>
     <ds:schemaRef ds:uri="http://schemas.openxmlformats.org/officeDocument/2006/bibliography"/>
   </ds:schemaRefs>

</xml_diff>